<commit_message>
finished results first draft
</commit_message>
<xml_diff>
--- a/docs/METHODS.docx
+++ b/docs/METHODS.docx
@@ -129,13 +129,8 @@
       <w:r>
         <w:t xml:space="preserve">intact native riparian vegetation cover (a band of native riparian vegetation extending &gt;15 m from the </w:t>
       </w:r>
-      <w:proofErr w:type="spellStart"/>
-      <w:r>
-        <w:t>bankfull</w:t>
-      </w:r>
-      <w:proofErr w:type="spellEnd"/>
-      <w:r>
-        <w:t xml:space="preserve"> </w:t>
+      <w:r>
+        <w:t xml:space="preserve">bankfull </w:t>
       </w:r>
       <w:r>
         <w:t xml:space="preserve">channel edge), </w:t>
@@ -248,77 +243,35 @@
         <w:rPr>
           <w:highlight w:val="yellow"/>
         </w:rPr>
-        <w:t xml:space="preserve">and incorporated two </w:t>
-      </w:r>
-      <w:proofErr w:type="spellStart"/>
+        <w:t xml:space="preserve">and incorporated two Koppen </w:t>
+      </w:r>
       <w:r>
         <w:rPr>
           <w:highlight w:val="yellow"/>
         </w:rPr>
-        <w:t>Koppen</w:t>
-      </w:r>
-      <w:proofErr w:type="spellEnd"/>
+        <w:t>c</w:t>
+      </w:r>
       <w:r>
         <w:rPr>
           <w:highlight w:val="yellow"/>
         </w:rPr>
+        <w:t xml:space="preserve">limate </w:t>
+      </w:r>
+      <w:r>
+        <w:rPr>
+          <w:highlight w:val="yellow"/>
+        </w:rPr>
+        <w:t>zones</w:t>
+      </w:r>
+      <w:r>
+        <w:rPr>
+          <w:highlight w:val="yellow"/>
+        </w:rPr>
+        <w:t>: temperate, without dry season, hot summer (Cfa) and temperate, without dry season, warm summer (Cfb) (Peel et al. 2007).</w:t>
+      </w:r>
+      <w:r>
         <w:t xml:space="preserve"> </w:t>
       </w:r>
-      <w:r>
-        <w:rPr>
-          <w:highlight w:val="yellow"/>
-        </w:rPr>
-        <w:t>c</w:t>
-      </w:r>
-      <w:r>
-        <w:rPr>
-          <w:highlight w:val="yellow"/>
-        </w:rPr>
-        <w:t xml:space="preserve">limate </w:t>
-      </w:r>
-      <w:r>
-        <w:rPr>
-          <w:highlight w:val="yellow"/>
-        </w:rPr>
-        <w:t>zones</w:t>
-      </w:r>
-      <w:r>
-        <w:rPr>
-          <w:highlight w:val="yellow"/>
-        </w:rPr>
-        <w:t>: temperate, without dry season, hot summer (</w:t>
-      </w:r>
-      <w:proofErr w:type="spellStart"/>
-      <w:r>
-        <w:rPr>
-          <w:highlight w:val="yellow"/>
-        </w:rPr>
-        <w:t>Cfa</w:t>
-      </w:r>
-      <w:proofErr w:type="spellEnd"/>
-      <w:r>
-        <w:rPr>
-          <w:highlight w:val="yellow"/>
-        </w:rPr>
-        <w:t>) and temperate, without dry season, warm summer (</w:t>
-      </w:r>
-      <w:proofErr w:type="spellStart"/>
-      <w:r>
-        <w:rPr>
-          <w:highlight w:val="yellow"/>
-        </w:rPr>
-        <w:t>Cfb</w:t>
-      </w:r>
-      <w:proofErr w:type="spellEnd"/>
-      <w:r>
-        <w:rPr>
-          <w:highlight w:val="yellow"/>
-        </w:rPr>
-        <w:t>) (Peel et al. 2007).</w:t>
-      </w:r>
-      <w:r>
-        <w:t xml:space="preserve"> </w:t>
-      </w:r>
       <w:commentRangeEnd w:id="1"/>
       <w:r>
         <w:rPr>
@@ -327,17 +280,7 @@
         <w:commentReference w:id="1"/>
       </w:r>
       <w:r>
-        <w:t xml:space="preserve">Sites spanned an altitudinal range of 23 – 732 m </w:t>
-      </w:r>
-      <w:proofErr w:type="spellStart"/>
-      <w:proofErr w:type="gramStart"/>
-      <w:r>
-        <w:t>asl</w:t>
-      </w:r>
-      <w:proofErr w:type="spellEnd"/>
-      <w:proofErr w:type="gramEnd"/>
-      <w:r>
-        <w:t>.</w:t>
+        <w:t>Sites spanned an altitudinal range of 23 – 732 m asl.</w:t>
       </w:r>
     </w:p>
     <w:p/>
@@ -508,109 +451,55 @@
           <w:i/>
           <w:lang w:val="en-US" w:eastAsia="ja-JP"/>
         </w:rPr>
-        <w:t xml:space="preserve">• stable winter </w:t>
-      </w:r>
-      <w:proofErr w:type="spellStart"/>
+        <w:t xml:space="preserve">• stable winter baseflow, </w:t>
+      </w:r>
+      <w:r>
+        <w:rPr>
+          <w:rFonts w:ascii="Arial" w:eastAsiaTheme="minorHAnsi" w:hAnsi="Arial" w:cs="Arial"/>
+          <w:i/>
+          <w:lang w:eastAsia="ja-JP"/>
+        </w:rPr>
+        <w:t>▲</w:t>
+      </w:r>
+      <w:r>
+        <w:rPr>
+          <w:rFonts w:eastAsiaTheme="minorHAnsi" w:cs="Arial"/>
+          <w:i/>
+          <w:lang w:eastAsia="ja-JP"/>
+        </w:rPr>
+        <w:t xml:space="preserve"> </w:t>
+      </w:r>
+      <w:r>
+        <w:rPr>
+          <w:rFonts w:cs="Arial"/>
+          <w:i/>
+          <w:lang w:eastAsia="ja-JP"/>
+        </w:rPr>
+        <w:t>unpredictable baseflow,</w:t>
+      </w:r>
       <w:r>
         <w:rPr>
           <w:rFonts w:cs="Arial"/>
           <w:i/>
           <w:lang w:val="en-US" w:eastAsia="ja-JP"/>
         </w:rPr>
-        <w:t>baseflow</w:t>
-      </w:r>
-      <w:proofErr w:type="spellEnd"/>
+        <w:t xml:space="preserve"> </w:t>
+      </w:r>
+      <w:r>
+        <w:rPr>
+          <w:rFonts w:ascii="Arial" w:hAnsi="Arial" w:cs="Arial"/>
+          <w:i/>
+          <w:lang w:val="en-US" w:eastAsia="ja-JP"/>
+        </w:rPr>
+        <w:t>■</w:t>
+      </w:r>
       <w:r>
         <w:rPr>
           <w:rFonts w:cs="Arial"/>
           <w:i/>
           <w:lang w:val="en-US" w:eastAsia="ja-JP"/>
         </w:rPr>
-        <w:t xml:space="preserve">, </w:t>
-      </w:r>
-      <w:r>
-        <w:rPr>
-          <w:rFonts w:ascii="Arial" w:eastAsiaTheme="minorHAnsi" w:hAnsi="Arial" w:cs="Arial"/>
-          <w:i/>
-          <w:lang w:eastAsia="ja-JP"/>
-        </w:rPr>
-        <w:t>▲</w:t>
-      </w:r>
-      <w:r>
-        <w:rPr>
-          <w:rFonts w:eastAsiaTheme="minorHAnsi" w:cs="Arial"/>
-          <w:i/>
-          <w:lang w:eastAsia="ja-JP"/>
-        </w:rPr>
-        <w:t xml:space="preserve"> </w:t>
-      </w:r>
-      <w:r>
-        <w:rPr>
-          <w:rFonts w:cs="Arial"/>
-          <w:i/>
-          <w:lang w:eastAsia="ja-JP"/>
-        </w:rPr>
-        <w:t xml:space="preserve">unpredictable </w:t>
-      </w:r>
-      <w:proofErr w:type="spellStart"/>
-      <w:r>
-        <w:rPr>
-          <w:rFonts w:cs="Arial"/>
-          <w:i/>
-          <w:lang w:eastAsia="ja-JP"/>
-        </w:rPr>
-        <w:t>baseflow</w:t>
-      </w:r>
-      <w:proofErr w:type="spellEnd"/>
-      <w:r>
-        <w:rPr>
-          <w:rFonts w:cs="Arial"/>
-          <w:i/>
-          <w:lang w:eastAsia="ja-JP"/>
-        </w:rPr>
-        <w:t>,</w:t>
-      </w:r>
-      <w:r>
-        <w:rPr>
-          <w:rFonts w:cs="Arial"/>
-          <w:i/>
-          <w:lang w:val="en-US" w:eastAsia="ja-JP"/>
-        </w:rPr>
-        <w:t xml:space="preserve"> </w:t>
-      </w:r>
-      <w:r>
-        <w:rPr>
-          <w:rFonts w:ascii="Arial" w:hAnsi="Arial" w:cs="Arial"/>
-          <w:i/>
-          <w:lang w:val="en-US" w:eastAsia="ja-JP"/>
-        </w:rPr>
-        <w:t>■</w:t>
-      </w:r>
-      <w:r>
-        <w:rPr>
-          <w:rFonts w:cs="Arial"/>
-          <w:i/>
-          <w:lang w:val="en-US" w:eastAsia="ja-JP"/>
-        </w:rPr>
-        <w:t xml:space="preserve"> unpredictable intermittent. Note that the points representing the two southern-most unpredictable </w:t>
-      </w:r>
-      <w:proofErr w:type="spellStart"/>
-      <w:r>
-        <w:rPr>
-          <w:rFonts w:cs="Arial"/>
-          <w:i/>
-          <w:lang w:val="en-US" w:eastAsia="ja-JP"/>
-        </w:rPr>
-        <w:t>baseflow</w:t>
-      </w:r>
-      <w:proofErr w:type="spellEnd"/>
-      <w:r>
-        <w:rPr>
-          <w:rFonts w:cs="Arial"/>
-          <w:i/>
-          <w:lang w:val="en-US" w:eastAsia="ja-JP"/>
-        </w:rPr>
-        <w:t xml:space="preserve"> sites are overlapping</w:t>
+        <w:t xml:space="preserve"> unpredictable intermittent. Note that the points representing the two southern-most unpredictable baseflow sites are overlapping</w:t>
       </w:r>
       <w:r>
         <w:rPr>
@@ -641,7 +530,7 @@
     </w:p>
     <w:tbl>
       <w:tblPr>
-        <w:tblW w:w="8160" w:type="dxa"/>
+        <w:tblW w:w="8187" w:type="dxa"/>
         <w:tblInd w:w="-5" w:type="dxa"/>
         <w:tblLook w:val="04A0" w:firstRow="1" w:lastRow="0" w:firstColumn="1" w:lastColumn="0" w:noHBand="0" w:noVBand="1"/>
       </w:tblPr>
@@ -763,7 +652,7 @@
         </w:tc>
         <w:tc>
           <w:tcPr>
-            <w:tcW w:w="1080" w:type="dxa"/>
+            <w:tcW w:w="1107" w:type="dxa"/>
             <w:tcBorders>
               <w:top w:val="single" w:sz="4" w:space="0" w:color="auto"/>
               <w:left w:val="nil"/>
@@ -967,7 +856,7 @@
         </w:tc>
         <w:tc>
           <w:tcPr>
-            <w:tcW w:w="1080" w:type="dxa"/>
+            <w:tcW w:w="1107" w:type="dxa"/>
             <w:tcBorders>
               <w:top w:val="nil"/>
               <w:left w:val="nil"/>
@@ -1067,7 +956,6 @@
                 <w:lang w:eastAsia="en-AU"/>
               </w:rPr>
             </w:pPr>
-            <w:proofErr w:type="spellStart"/>
             <w:r>
               <w:rPr>
                 <w:rFonts w:eastAsia="Times New Roman" w:cs="Arial"/>
@@ -1075,37 +963,7 @@
                 <w:szCs w:val="20"/>
                 <w:lang w:eastAsia="en-AU"/>
               </w:rPr>
-              <w:t>Gibbo</w:t>
-            </w:r>
-            <w:proofErr w:type="spellEnd"/>
-            <w:r>
-              <w:rPr>
-                <w:rFonts w:eastAsia="Times New Roman" w:cs="Arial"/>
-                <w:sz w:val="20"/>
-                <w:szCs w:val="20"/>
-                <w:lang w:eastAsia="en-AU"/>
-              </w:rPr>
-              <w:t xml:space="preserve"> River at </w:t>
-            </w:r>
-            <w:proofErr w:type="spellStart"/>
-            <w:r>
-              <w:rPr>
-                <w:rFonts w:eastAsia="Times New Roman" w:cs="Arial"/>
-                <w:sz w:val="20"/>
-                <w:szCs w:val="20"/>
-                <w:lang w:eastAsia="en-AU"/>
-              </w:rPr>
-              <w:t>Gibbo</w:t>
-            </w:r>
-            <w:proofErr w:type="spellEnd"/>
-            <w:r>
-              <w:rPr>
-                <w:rFonts w:eastAsia="Times New Roman" w:cs="Arial"/>
-                <w:sz w:val="20"/>
-                <w:szCs w:val="20"/>
-                <w:lang w:eastAsia="en-AU"/>
-              </w:rPr>
-              <w:t xml:space="preserve"> Park</w:t>
+              <w:t>Gibbo River at Gibbo Park</w:t>
             </w:r>
           </w:p>
         </w:tc>
@@ -1183,7 +1041,7 @@
         </w:tc>
         <w:tc>
           <w:tcPr>
-            <w:tcW w:w="1080" w:type="dxa"/>
+            <w:tcW w:w="1107" w:type="dxa"/>
             <w:tcBorders>
               <w:top w:val="nil"/>
               <w:left w:val="nil"/>
@@ -1368,7 +1226,7 @@
         </w:tc>
         <w:tc>
           <w:tcPr>
-            <w:tcW w:w="1080" w:type="dxa"/>
+            <w:tcW w:w="1107" w:type="dxa"/>
             <w:tcBorders>
               <w:top w:val="nil"/>
               <w:left w:val="nil"/>
@@ -1467,6 +1325,15 @@
                 <w:lang w:eastAsia="en-AU"/>
               </w:rPr>
             </w:pPr>
+            <w:r>
+              <w:rPr>
+                <w:rFonts w:eastAsia="Times New Roman" w:cs="Arial"/>
+                <w:sz w:val="20"/>
+                <w:szCs w:val="20"/>
+                <w:lang w:eastAsia="en-AU"/>
+              </w:rPr>
+              <w:t>Goodradigbee River at Brindabella</w:t>
+            </w:r>
           </w:p>
         </w:tc>
         <w:tc>
@@ -1493,6 +1360,15 @@
                 <w:lang w:eastAsia="en-AU"/>
               </w:rPr>
             </w:pPr>
+            <w:r>
+              <w:rPr>
+                <w:rFonts w:eastAsia="Times New Roman" w:cs="Arial"/>
+                <w:sz w:val="20"/>
+                <w:szCs w:val="20"/>
+                <w:lang w:eastAsia="en-AU"/>
+              </w:rPr>
+              <w:t>148.731</w:t>
+            </w:r>
           </w:p>
         </w:tc>
         <w:tc>
@@ -1519,11 +1395,20 @@
                 <w:lang w:eastAsia="en-AU"/>
               </w:rPr>
             </w:pPr>
-          </w:p>
-        </w:tc>
-        <w:tc>
-          <w:tcPr>
-            <w:tcW w:w="1080" w:type="dxa"/>
+            <w:r>
+              <w:rPr>
+                <w:rFonts w:eastAsia="Times New Roman" w:cs="Arial"/>
+                <w:sz w:val="20"/>
+                <w:szCs w:val="20"/>
+                <w:lang w:eastAsia="en-AU"/>
+              </w:rPr>
+              <w:t>-35.421</w:t>
+            </w:r>
+          </w:p>
+        </w:tc>
+        <w:tc>
+          <w:tcPr>
+            <w:tcW w:w="1107" w:type="dxa"/>
             <w:tcBorders>
               <w:top w:val="nil"/>
               <w:left w:val="nil"/>
@@ -1545,6 +1430,15 @@
                 <w:lang w:eastAsia="en-AU"/>
               </w:rPr>
             </w:pPr>
+            <w:r>
+              <w:rPr>
+                <w:rFonts w:eastAsia="Times New Roman" w:cs="Arial"/>
+                <w:sz w:val="20"/>
+                <w:szCs w:val="20"/>
+                <w:lang w:eastAsia="en-AU"/>
+              </w:rPr>
+              <w:t>432</w:t>
+            </w:r>
           </w:p>
         </w:tc>
         <w:tc>
@@ -1571,6 +1465,16 @@
                 <w:lang w:eastAsia="en-AU"/>
               </w:rPr>
             </w:pPr>
+            <w:r>
+              <w:rPr>
+                <w:rFonts w:eastAsia="Times New Roman" w:cs="Times New Roman"/>
+                <w:iCs/>
+                <w:sz w:val="20"/>
+                <w:szCs w:val="20"/>
+                <w:lang w:eastAsia="en-AU"/>
+              </w:rPr>
+              <w:t>510</w:t>
+            </w:r>
           </w:p>
         </w:tc>
       </w:tr>
@@ -1603,7 +1507,6 @@
                 <w:lang w:eastAsia="en-AU"/>
               </w:rPr>
             </w:pPr>
-            <w:proofErr w:type="spellStart"/>
             <w:r>
               <w:rPr>
                 <w:rFonts w:eastAsia="Times New Roman" w:cs="Arial"/>
@@ -1611,17 +1514,7 @@
                 <w:szCs w:val="20"/>
                 <w:lang w:eastAsia="en-AU"/>
               </w:rPr>
-              <w:t>Goodradigbee</w:t>
-            </w:r>
-            <w:proofErr w:type="spellEnd"/>
-            <w:r>
-              <w:rPr>
-                <w:rFonts w:eastAsia="Times New Roman" w:cs="Arial"/>
-                <w:sz w:val="20"/>
-                <w:szCs w:val="20"/>
-                <w:lang w:eastAsia="en-AU"/>
-              </w:rPr>
-              <w:t xml:space="preserve"> River at Brindabella</w:t>
+              <w:t>Jacobs River at Jacobs Ladder</w:t>
             </w:r>
           </w:p>
         </w:tc>
@@ -1657,7 +1550,7 @@
                 <w:szCs w:val="20"/>
                 <w:lang w:eastAsia="en-AU"/>
               </w:rPr>
-              <w:t>148.731</w:t>
+              <w:t>148.427</w:t>
             </w:r>
           </w:p>
         </w:tc>
@@ -1693,13 +1586,13 @@
                 <w:szCs w:val="20"/>
                 <w:lang w:eastAsia="en-AU"/>
               </w:rPr>
-              <w:t>-35.421</w:t>
-            </w:r>
-          </w:p>
-        </w:tc>
-        <w:tc>
-          <w:tcPr>
-            <w:tcW w:w="1080" w:type="dxa"/>
+              <w:t>-36.727</w:t>
+            </w:r>
+          </w:p>
+        </w:tc>
+        <w:tc>
+          <w:tcPr>
+            <w:tcW w:w="1107" w:type="dxa"/>
             <w:tcBorders>
               <w:top w:val="nil"/>
               <w:left w:val="nil"/>
@@ -1729,7 +1622,7 @@
                 <w:szCs w:val="20"/>
                 <w:lang w:eastAsia="en-AU"/>
               </w:rPr>
-              <w:t>432</w:t>
+              <w:t>184</w:t>
             </w:r>
           </w:p>
         </w:tc>
@@ -1765,7 +1658,7 @@
                 <w:szCs w:val="20"/>
                 <w:lang w:eastAsia="en-AU"/>
               </w:rPr>
-              <w:t>510</w:t>
+              <w:t>343</w:t>
             </w:r>
           </w:p>
         </w:tc>
@@ -1806,7 +1699,7 @@
                 <w:szCs w:val="20"/>
                 <w:lang w:eastAsia="en-AU"/>
               </w:rPr>
-              <w:t>Jacobs River at Jacobs Ladder</w:t>
+              <w:t>Tuross River at Belowra</w:t>
             </w:r>
           </w:p>
         </w:tc>
@@ -1842,7 +1735,7 @@
                 <w:szCs w:val="20"/>
                 <w:lang w:eastAsia="en-AU"/>
               </w:rPr>
-              <w:t>148.427</w:t>
+              <w:t>149.709</w:t>
             </w:r>
           </w:p>
         </w:tc>
@@ -1878,13 +1771,13 @@
                 <w:szCs w:val="20"/>
                 <w:lang w:eastAsia="en-AU"/>
               </w:rPr>
-              <w:t>-36.727</w:t>
-            </w:r>
-          </w:p>
-        </w:tc>
-        <w:tc>
-          <w:tcPr>
-            <w:tcW w:w="1080" w:type="dxa"/>
+              <w:t>-36.201</w:t>
+            </w:r>
+          </w:p>
+        </w:tc>
+        <w:tc>
+          <w:tcPr>
+            <w:tcW w:w="1107" w:type="dxa"/>
             <w:tcBorders>
               <w:top w:val="nil"/>
               <w:left w:val="nil"/>
@@ -1914,7 +1807,7 @@
                 <w:szCs w:val="20"/>
                 <w:lang w:eastAsia="en-AU"/>
               </w:rPr>
-              <w:t>184</w:t>
+              <w:t>564</w:t>
             </w:r>
           </w:p>
         </w:tc>
@@ -1950,7 +1843,7 @@
                 <w:szCs w:val="20"/>
                 <w:lang w:eastAsia="en-AU"/>
               </w:rPr>
-              <w:t>343</w:t>
+              <w:t>105</w:t>
             </w:r>
           </w:p>
         </w:tc>
@@ -1991,19 +1884,8 @@
                 <w:szCs w:val="20"/>
                 <w:lang w:eastAsia="en-AU"/>
               </w:rPr>
-              <w:t xml:space="preserve">Tuross River at </w:t>
-            </w:r>
-            <w:proofErr w:type="spellStart"/>
-            <w:r>
-              <w:rPr>
-                <w:rFonts w:eastAsia="Times New Roman" w:cs="Arial"/>
-                <w:sz w:val="20"/>
-                <w:szCs w:val="20"/>
-                <w:lang w:eastAsia="en-AU"/>
-              </w:rPr>
-              <w:t>Belowra</w:t>
-            </w:r>
-            <w:proofErr w:type="spellEnd"/>
+              <w:t>Genoa River at Bondi</w:t>
+            </w:r>
           </w:p>
         </w:tc>
         <w:tc>
@@ -2038,7 +1920,7 @@
                 <w:szCs w:val="20"/>
                 <w:lang w:eastAsia="en-AU"/>
               </w:rPr>
-              <w:t>149.709</w:t>
+              <w:t>149.321</w:t>
             </w:r>
           </w:p>
         </w:tc>
@@ -2074,13 +1956,13 @@
                 <w:szCs w:val="20"/>
                 <w:lang w:eastAsia="en-AU"/>
               </w:rPr>
-              <w:t>-36.201</w:t>
-            </w:r>
-          </w:p>
-        </w:tc>
-        <w:tc>
-          <w:tcPr>
-            <w:tcW w:w="1080" w:type="dxa"/>
+              <w:t>-37.174</w:t>
+            </w:r>
+          </w:p>
+        </w:tc>
+        <w:tc>
+          <w:tcPr>
+            <w:tcW w:w="1107" w:type="dxa"/>
             <w:tcBorders>
               <w:top w:val="nil"/>
               <w:left w:val="nil"/>
@@ -2110,7 +1992,7 @@
                 <w:szCs w:val="20"/>
                 <w:lang w:eastAsia="en-AU"/>
               </w:rPr>
-              <w:t>564</w:t>
+              <w:t>234</w:t>
             </w:r>
           </w:p>
         </w:tc>
@@ -2146,7 +2028,7 @@
                 <w:szCs w:val="20"/>
                 <w:lang w:eastAsia="en-AU"/>
               </w:rPr>
-              <w:t>105</w:t>
+              <w:t>417</w:t>
             </w:r>
           </w:p>
         </w:tc>
@@ -2187,7 +2069,7 @@
                 <w:szCs w:val="20"/>
                 <w:lang w:eastAsia="en-AU"/>
               </w:rPr>
-              <w:t>Genoa River at Bondi</w:t>
+              <w:t>Wallagaraugh River at Princes Highway</w:t>
             </w:r>
           </w:p>
         </w:tc>
@@ -2223,7 +2105,7 @@
                 <w:szCs w:val="20"/>
                 <w:lang w:eastAsia="en-AU"/>
               </w:rPr>
-              <w:t>149.321</w:t>
+              <w:t>149.714</w:t>
             </w:r>
           </w:p>
         </w:tc>
@@ -2259,13 +2141,13 @@
                 <w:szCs w:val="20"/>
                 <w:lang w:eastAsia="en-AU"/>
               </w:rPr>
-              <w:t>-37.174</w:t>
-            </w:r>
-          </w:p>
-        </w:tc>
-        <w:tc>
-          <w:tcPr>
-            <w:tcW w:w="1080" w:type="dxa"/>
+              <w:t>-37.371</w:t>
+            </w:r>
+          </w:p>
+        </w:tc>
+        <w:tc>
+          <w:tcPr>
+            <w:tcW w:w="1107" w:type="dxa"/>
             <w:tcBorders>
               <w:top w:val="nil"/>
               <w:left w:val="nil"/>
@@ -2295,7 +2177,7 @@
                 <w:szCs w:val="20"/>
                 <w:lang w:eastAsia="en-AU"/>
               </w:rPr>
-              <w:t>234</w:t>
+              <w:t>477</w:t>
             </w:r>
           </w:p>
         </w:tc>
@@ -2331,7 +2213,7 @@
                 <w:szCs w:val="20"/>
                 <w:lang w:eastAsia="en-AU"/>
               </w:rPr>
-              <w:t>417</w:t>
+              <w:t>35</w:t>
             </w:r>
           </w:p>
         </w:tc>
@@ -2365,7 +2247,6 @@
                 <w:lang w:eastAsia="en-AU"/>
               </w:rPr>
             </w:pPr>
-            <w:proofErr w:type="spellStart"/>
             <w:r>
               <w:rPr>
                 <w:rFonts w:eastAsia="Times New Roman" w:cs="Arial"/>
@@ -2373,17 +2254,7 @@
                 <w:szCs w:val="20"/>
                 <w:lang w:eastAsia="en-AU"/>
               </w:rPr>
-              <w:t>Wallagaraugh</w:t>
-            </w:r>
-            <w:proofErr w:type="spellEnd"/>
-            <w:r>
-              <w:rPr>
-                <w:rFonts w:eastAsia="Times New Roman" w:cs="Arial"/>
-                <w:sz w:val="20"/>
-                <w:szCs w:val="20"/>
-                <w:lang w:eastAsia="en-AU"/>
-              </w:rPr>
-              <w:t xml:space="preserve"> River at Princes Highway</w:t>
+              <w:t>Mann River at Mitchell</w:t>
             </w:r>
           </w:p>
         </w:tc>
@@ -2419,7 +2290,7 @@
                 <w:szCs w:val="20"/>
                 <w:lang w:eastAsia="en-AU"/>
               </w:rPr>
-              <w:t>149.714</w:t>
+              <w:t>152.105</w:t>
             </w:r>
           </w:p>
         </w:tc>
@@ -2455,13 +2326,13 @@
                 <w:szCs w:val="20"/>
                 <w:lang w:eastAsia="en-AU"/>
               </w:rPr>
-              <w:t>-37.371</w:t>
-            </w:r>
-          </w:p>
-        </w:tc>
-        <w:tc>
-          <w:tcPr>
-            <w:tcW w:w="1080" w:type="dxa"/>
+              <w:t>-29.695</w:t>
+            </w:r>
+          </w:p>
+        </w:tc>
+        <w:tc>
+          <w:tcPr>
+            <w:tcW w:w="1107" w:type="dxa"/>
             <w:tcBorders>
               <w:top w:val="nil"/>
               <w:left w:val="nil"/>
@@ -2491,7 +2362,7 @@
                 <w:szCs w:val="20"/>
                 <w:lang w:eastAsia="en-AU"/>
               </w:rPr>
-              <w:t>477</w:t>
+              <w:t>890</w:t>
             </w:r>
           </w:p>
         </w:tc>
@@ -2527,7 +2398,7 @@
                 <w:szCs w:val="20"/>
                 <w:lang w:eastAsia="en-AU"/>
               </w:rPr>
-              <w:t>35</w:t>
+              <w:t>401</w:t>
             </w:r>
           </w:p>
         </w:tc>
@@ -2568,7 +2439,7 @@
                 <w:szCs w:val="20"/>
                 <w:lang w:eastAsia="en-AU"/>
               </w:rPr>
-              <w:t>Mann River at Mitchell</w:t>
+              <w:t>Cataract Creek at Sandy Hill</w:t>
             </w:r>
           </w:p>
         </w:tc>
@@ -2604,7 +2475,7 @@
                 <w:szCs w:val="20"/>
                 <w:lang w:eastAsia="en-AU"/>
               </w:rPr>
-              <w:t>152.105</w:t>
+              <w:t>152.217</w:t>
             </w:r>
           </w:p>
         </w:tc>
@@ -2640,13 +2511,13 @@
                 <w:szCs w:val="20"/>
                 <w:lang w:eastAsia="en-AU"/>
               </w:rPr>
-              <w:t>-29.695</w:t>
-            </w:r>
-          </w:p>
-        </w:tc>
-        <w:tc>
-          <w:tcPr>
-            <w:tcW w:w="1080" w:type="dxa"/>
+              <w:t>-28.934</w:t>
+            </w:r>
+          </w:p>
+        </w:tc>
+        <w:tc>
+          <w:tcPr>
+            <w:tcW w:w="1107" w:type="dxa"/>
             <w:tcBorders>
               <w:top w:val="nil"/>
               <w:left w:val="nil"/>
@@ -2676,7 +2547,7 @@
                 <w:szCs w:val="20"/>
                 <w:lang w:eastAsia="en-AU"/>
               </w:rPr>
-              <w:t>890</w:t>
+              <w:t>237</w:t>
             </w:r>
           </w:p>
         </w:tc>
@@ -2712,7 +2583,7 @@
                 <w:szCs w:val="20"/>
                 <w:lang w:eastAsia="en-AU"/>
               </w:rPr>
-              <w:t>401</w:t>
+              <w:t>595</w:t>
             </w:r>
           </w:p>
         </w:tc>
@@ -2749,11 +2620,12 @@
             <w:r>
               <w:rPr>
                 <w:rFonts w:eastAsia="Times New Roman" w:cs="Arial"/>
+                <w:color w:val="000000"/>
                 <w:sz w:val="20"/>
                 <w:szCs w:val="20"/>
                 <w:lang w:eastAsia="en-AU"/>
               </w:rPr>
-              <w:t>Cataract Creek at Sandy Hill</w:t>
+              <w:t>Jilliby Creek at U/S Wyong River</w:t>
             </w:r>
           </w:p>
         </w:tc>
@@ -2785,11 +2657,12 @@
             <w:r>
               <w:rPr>
                 <w:rFonts w:eastAsia="Times New Roman" w:cs="Arial"/>
+                <w:color w:val="000000"/>
                 <w:sz w:val="20"/>
                 <w:szCs w:val="20"/>
                 <w:lang w:eastAsia="en-AU"/>
               </w:rPr>
-              <w:t>152.217</w:t>
+              <w:t>151.389</w:t>
             </w:r>
           </w:p>
         </w:tc>
@@ -2821,17 +2694,18 @@
             <w:r>
               <w:rPr>
                 <w:rFonts w:eastAsia="Times New Roman" w:cs="Arial"/>
+                <w:color w:val="000000"/>
                 <w:sz w:val="20"/>
                 <w:szCs w:val="20"/>
                 <w:lang w:eastAsia="en-AU"/>
               </w:rPr>
-              <w:t>-28.934</w:t>
-            </w:r>
-          </w:p>
-        </w:tc>
-        <w:tc>
-          <w:tcPr>
-            <w:tcW w:w="1080" w:type="dxa"/>
+              <w:t>-33.246</w:t>
+            </w:r>
+          </w:p>
+        </w:tc>
+        <w:tc>
+          <w:tcPr>
+            <w:tcW w:w="1107" w:type="dxa"/>
             <w:tcBorders>
               <w:top w:val="nil"/>
               <w:left w:val="nil"/>
@@ -2857,11 +2731,12 @@
             <w:r>
               <w:rPr>
                 <w:rFonts w:eastAsia="Times New Roman" w:cs="Arial"/>
+                <w:color w:val="000000"/>
                 <w:sz w:val="20"/>
                 <w:szCs w:val="20"/>
                 <w:lang w:eastAsia="en-AU"/>
               </w:rPr>
-              <w:t>237</w:t>
+              <w:t>93</w:t>
             </w:r>
           </w:p>
         </w:tc>
@@ -2897,7 +2772,7 @@
                 <w:szCs w:val="20"/>
                 <w:lang w:eastAsia="en-AU"/>
               </w:rPr>
-              <w:t>595</w:t>
+              <w:t>39</w:t>
             </w:r>
           </w:p>
         </w:tc>
@@ -2935,12 +2810,11 @@
             <w:r>
               <w:rPr>
                 <w:rFonts w:eastAsia="Times New Roman" w:cs="Arial"/>
-                <w:color w:val="000000"/>
                 <w:sz w:val="20"/>
                 <w:szCs w:val="20"/>
                 <w:lang w:eastAsia="en-AU"/>
               </w:rPr>
-              <w:t>Jilliby Creek at U/S Wyong River</w:t>
+              <w:t>Sportsmans Creek at Gurranang Siding</w:t>
             </w:r>
           </w:p>
         </w:tc>
@@ -2973,12 +2847,11 @@
             <w:r>
               <w:rPr>
                 <w:rFonts w:eastAsia="Times New Roman" w:cs="Arial"/>
-                <w:color w:val="000000"/>
                 <w:sz w:val="20"/>
                 <w:szCs w:val="20"/>
                 <w:lang w:eastAsia="en-AU"/>
               </w:rPr>
-              <w:t>151.389</w:t>
+              <w:t>152.981</w:t>
             </w:r>
           </w:p>
         </w:tc>
@@ -3011,18 +2884,17 @@
             <w:r>
               <w:rPr>
                 <w:rFonts w:eastAsia="Times New Roman" w:cs="Arial"/>
-                <w:color w:val="000000"/>
                 <w:sz w:val="20"/>
                 <w:szCs w:val="20"/>
                 <w:lang w:eastAsia="en-AU"/>
               </w:rPr>
-              <w:t>-33.246</w:t>
-            </w:r>
-          </w:p>
-        </w:tc>
-        <w:tc>
-          <w:tcPr>
-            <w:tcW w:w="1080" w:type="dxa"/>
+              <w:t>-29.467</w:t>
+            </w:r>
+          </w:p>
+        </w:tc>
+        <w:tc>
+          <w:tcPr>
+            <w:tcW w:w="1107" w:type="dxa"/>
             <w:tcBorders>
               <w:top w:val="nil"/>
               <w:left w:val="nil"/>
@@ -3049,12 +2921,11 @@
             <w:r>
               <w:rPr>
                 <w:rFonts w:eastAsia="Times New Roman" w:cs="Arial"/>
-                <w:color w:val="000000"/>
                 <w:sz w:val="20"/>
                 <w:szCs w:val="20"/>
                 <w:lang w:eastAsia="en-AU"/>
               </w:rPr>
-              <w:t>93</w:t>
+              <w:t>205</w:t>
             </w:r>
           </w:p>
         </w:tc>
@@ -3090,7 +2961,7 @@
                 <w:szCs w:val="20"/>
                 <w:lang w:eastAsia="en-AU"/>
               </w:rPr>
-              <w:t>39</w:t>
+              <w:t>13</w:t>
             </w:r>
           </w:p>
         </w:tc>
@@ -3124,7 +2995,6 @@
                 <w:lang w:eastAsia="en-AU"/>
               </w:rPr>
             </w:pPr>
-            <w:proofErr w:type="spellStart"/>
             <w:r>
               <w:rPr>
                 <w:rFonts w:eastAsia="Times New Roman" w:cs="Arial"/>
@@ -3132,37 +3002,7 @@
                 <w:szCs w:val="20"/>
                 <w:lang w:eastAsia="en-AU"/>
               </w:rPr>
-              <w:t>Sportsmans</w:t>
-            </w:r>
-            <w:proofErr w:type="spellEnd"/>
-            <w:r>
-              <w:rPr>
-                <w:rFonts w:eastAsia="Times New Roman" w:cs="Arial"/>
-                <w:sz w:val="20"/>
-                <w:szCs w:val="20"/>
-                <w:lang w:eastAsia="en-AU"/>
-              </w:rPr>
-              <w:t xml:space="preserve"> Creek at </w:t>
-            </w:r>
-            <w:proofErr w:type="spellStart"/>
-            <w:r>
-              <w:rPr>
-                <w:rFonts w:eastAsia="Times New Roman" w:cs="Arial"/>
-                <w:sz w:val="20"/>
-                <w:szCs w:val="20"/>
-                <w:lang w:eastAsia="en-AU"/>
-              </w:rPr>
-              <w:t>Gurranang</w:t>
-            </w:r>
-            <w:proofErr w:type="spellEnd"/>
-            <w:r>
-              <w:rPr>
-                <w:rFonts w:eastAsia="Times New Roman" w:cs="Arial"/>
-                <w:sz w:val="20"/>
-                <w:szCs w:val="20"/>
-                <w:lang w:eastAsia="en-AU"/>
-              </w:rPr>
-              <w:t xml:space="preserve"> Siding</w:t>
+              <w:t>Mammy Johnsons River at Pikes Crossing</w:t>
             </w:r>
           </w:p>
         </w:tc>
@@ -3198,7 +3038,7 @@
                 <w:szCs w:val="20"/>
                 <w:lang w:eastAsia="en-AU"/>
               </w:rPr>
-              <w:t>152.981</w:t>
+              <w:t>151.979</w:t>
             </w:r>
           </w:p>
         </w:tc>
@@ -3234,13 +3074,13 @@
                 <w:szCs w:val="20"/>
                 <w:lang w:eastAsia="en-AU"/>
               </w:rPr>
-              <w:t>-29.467</w:t>
-            </w:r>
-          </w:p>
-        </w:tc>
-        <w:tc>
-          <w:tcPr>
-            <w:tcW w:w="1080" w:type="dxa"/>
+              <w:t>-32.244</w:t>
+            </w:r>
+          </w:p>
+        </w:tc>
+        <w:tc>
+          <w:tcPr>
+            <w:tcW w:w="1107" w:type="dxa"/>
             <w:tcBorders>
               <w:top w:val="nil"/>
               <w:left w:val="nil"/>
@@ -3270,7 +3110,7 @@
                 <w:szCs w:val="20"/>
                 <w:lang w:eastAsia="en-AU"/>
               </w:rPr>
-              <w:t>205</w:t>
+              <w:t>158</w:t>
             </w:r>
           </w:p>
         </w:tc>
@@ -3306,7 +3146,7 @@
                 <w:szCs w:val="20"/>
                 <w:lang w:eastAsia="en-AU"/>
               </w:rPr>
-              <w:t>13</w:t>
+              <w:t>104</w:t>
             </w:r>
           </w:p>
         </w:tc>
@@ -3347,7 +3187,7 @@
                 <w:szCs w:val="20"/>
                 <w:lang w:eastAsia="en-AU"/>
               </w:rPr>
-              <w:t>Mammy Johnsons River at Pikes Crossing</w:t>
+              <w:t>Wadbilliga River at Wadbilliga</w:t>
             </w:r>
           </w:p>
         </w:tc>
@@ -3383,7 +3223,7 @@
                 <w:szCs w:val="20"/>
                 <w:lang w:eastAsia="en-AU"/>
               </w:rPr>
-              <w:t>151.979</w:t>
+              <w:t>149.694</w:t>
             </w:r>
           </w:p>
         </w:tc>
@@ -3419,13 +3259,13 @@
                 <w:szCs w:val="20"/>
                 <w:lang w:eastAsia="en-AU"/>
               </w:rPr>
-              <w:t>-32.244</w:t>
-            </w:r>
-          </w:p>
-        </w:tc>
-        <w:tc>
-          <w:tcPr>
-            <w:tcW w:w="1080" w:type="dxa"/>
+              <w:t>-36.259</w:t>
+            </w:r>
+          </w:p>
+        </w:tc>
+        <w:tc>
+          <w:tcPr>
+            <w:tcW w:w="1107" w:type="dxa"/>
             <w:tcBorders>
               <w:top w:val="nil"/>
               <w:left w:val="nil"/>
@@ -3455,7 +3295,7 @@
                 <w:szCs w:val="20"/>
                 <w:lang w:eastAsia="en-AU"/>
               </w:rPr>
-              <w:t>158</w:t>
+              <w:t>126</w:t>
             </w:r>
           </w:p>
         </w:tc>
@@ -3491,7 +3331,7 @@
                 <w:szCs w:val="20"/>
                 <w:lang w:eastAsia="en-AU"/>
               </w:rPr>
-              <w:t>104</w:t>
+              <w:t>201</w:t>
             </w:r>
           </w:p>
         </w:tc>
@@ -3506,7 +3346,7 @@
             <w:tcBorders>
               <w:top w:val="nil"/>
               <w:left w:val="single" w:sz="4" w:space="0" w:color="auto"/>
-              <w:bottom w:val="nil"/>
+              <w:bottom w:val="single" w:sz="4" w:space="0" w:color="auto"/>
               <w:right w:val="single" w:sz="4" w:space="0" w:color="auto"/>
             </w:tcBorders>
             <w:shd w:val="clear" w:color="auto" w:fill="auto"/>
@@ -3525,7 +3365,6 @@
                 <w:lang w:eastAsia="en-AU"/>
               </w:rPr>
             </w:pPr>
-            <w:proofErr w:type="spellStart"/>
             <w:r>
               <w:rPr>
                 <w:rFonts w:eastAsia="Times New Roman" w:cs="Arial"/>
@@ -3533,233 +3372,7 @@
                 <w:szCs w:val="20"/>
                 <w:lang w:eastAsia="en-AU"/>
               </w:rPr>
-              <w:t>Wadbilliga</w:t>
-            </w:r>
-            <w:proofErr w:type="spellEnd"/>
-            <w:r>
-              <w:rPr>
-                <w:rFonts w:eastAsia="Times New Roman" w:cs="Arial"/>
-                <w:sz w:val="20"/>
-                <w:szCs w:val="20"/>
-                <w:lang w:eastAsia="en-AU"/>
-              </w:rPr>
-              <w:t xml:space="preserve"> River at </w:t>
-            </w:r>
-            <w:proofErr w:type="spellStart"/>
-            <w:r>
-              <w:rPr>
-                <w:rFonts w:eastAsia="Times New Roman" w:cs="Arial"/>
-                <w:sz w:val="20"/>
-                <w:szCs w:val="20"/>
-                <w:lang w:eastAsia="en-AU"/>
-              </w:rPr>
-              <w:t>Wadbilliga</w:t>
-            </w:r>
-            <w:proofErr w:type="spellEnd"/>
-          </w:p>
-        </w:tc>
-        <w:tc>
-          <w:tcPr>
-            <w:tcW w:w="1120" w:type="dxa"/>
-            <w:tcBorders>
-              <w:top w:val="nil"/>
-              <w:left w:val="nil"/>
-              <w:bottom w:val="nil"/>
-              <w:right w:val="nil"/>
-            </w:tcBorders>
-            <w:shd w:val="clear" w:color="auto" w:fill="auto"/>
-            <w:noWrap/>
-            <w:vAlign w:val="bottom"/>
-            <w:hideMark/>
-          </w:tcPr>
-          <w:p>
-            <w:pPr>
-              <w:spacing w:after="0" w:line="240" w:lineRule="auto"/>
-              <w:jc w:val="right"/>
-              <w:rPr>
-                <w:rFonts w:eastAsia="Times New Roman" w:cs="Arial"/>
-                <w:sz w:val="20"/>
-                <w:szCs w:val="20"/>
-                <w:lang w:eastAsia="en-AU"/>
-              </w:rPr>
-            </w:pPr>
-            <w:r>
-              <w:rPr>
-                <w:rFonts w:eastAsia="Times New Roman" w:cs="Arial"/>
-                <w:sz w:val="20"/>
-                <w:szCs w:val="20"/>
-                <w:lang w:eastAsia="en-AU"/>
-              </w:rPr>
-              <w:t>149.694</w:t>
-            </w:r>
-          </w:p>
-        </w:tc>
-        <w:tc>
-          <w:tcPr>
-            <w:tcW w:w="1020" w:type="dxa"/>
-            <w:tcBorders>
-              <w:top w:val="nil"/>
-              <w:left w:val="nil"/>
-              <w:bottom w:val="nil"/>
-              <w:right w:val="nil"/>
-            </w:tcBorders>
-            <w:shd w:val="clear" w:color="auto" w:fill="auto"/>
-            <w:noWrap/>
-            <w:vAlign w:val="bottom"/>
-            <w:hideMark/>
-          </w:tcPr>
-          <w:p>
-            <w:pPr>
-              <w:spacing w:after="0" w:line="240" w:lineRule="auto"/>
-              <w:jc w:val="right"/>
-              <w:rPr>
-                <w:rFonts w:eastAsia="Times New Roman" w:cs="Arial"/>
-                <w:sz w:val="20"/>
-                <w:szCs w:val="20"/>
-                <w:lang w:eastAsia="en-AU"/>
-              </w:rPr>
-            </w:pPr>
-            <w:r>
-              <w:rPr>
-                <w:rFonts w:eastAsia="Times New Roman" w:cs="Arial"/>
-                <w:sz w:val="20"/>
-                <w:szCs w:val="20"/>
-                <w:lang w:eastAsia="en-AU"/>
-              </w:rPr>
-              <w:t>-36.259</w:t>
-            </w:r>
-          </w:p>
-        </w:tc>
-        <w:tc>
-          <w:tcPr>
-            <w:tcW w:w="1080" w:type="dxa"/>
-            <w:tcBorders>
-              <w:top w:val="nil"/>
-              <w:left w:val="nil"/>
-              <w:bottom w:val="nil"/>
-              <w:right w:val="nil"/>
-            </w:tcBorders>
-            <w:shd w:val="clear" w:color="auto" w:fill="auto"/>
-            <w:noWrap/>
-            <w:vAlign w:val="bottom"/>
-            <w:hideMark/>
-          </w:tcPr>
-          <w:p>
-            <w:pPr>
-              <w:spacing w:after="0" w:line="240" w:lineRule="auto"/>
-              <w:jc w:val="right"/>
-              <w:rPr>
-                <w:rFonts w:eastAsia="Times New Roman" w:cs="Arial"/>
-                <w:sz w:val="20"/>
-                <w:szCs w:val="20"/>
-                <w:lang w:eastAsia="en-AU"/>
-              </w:rPr>
-            </w:pPr>
-            <w:r>
-              <w:rPr>
-                <w:rFonts w:eastAsia="Times New Roman" w:cs="Arial"/>
-                <w:sz w:val="20"/>
-                <w:szCs w:val="20"/>
-                <w:lang w:eastAsia="en-AU"/>
-              </w:rPr>
-              <w:t>126</w:t>
-            </w:r>
-          </w:p>
-        </w:tc>
-        <w:tc>
-          <w:tcPr>
-            <w:tcW w:w="1060" w:type="dxa"/>
-            <w:tcBorders>
-              <w:top w:val="nil"/>
-              <w:left w:val="nil"/>
-              <w:bottom w:val="nil"/>
-              <w:right w:val="single" w:sz="4" w:space="0" w:color="auto"/>
-            </w:tcBorders>
-            <w:shd w:val="clear" w:color="auto" w:fill="auto"/>
-            <w:vAlign w:val="center"/>
-            <w:hideMark/>
-          </w:tcPr>
-          <w:p>
-            <w:pPr>
-              <w:spacing w:after="0" w:line="240" w:lineRule="auto"/>
-              <w:jc w:val="right"/>
-              <w:rPr>
-                <w:rFonts w:eastAsia="Times New Roman" w:cs="Times New Roman"/>
-                <w:sz w:val="20"/>
-                <w:szCs w:val="20"/>
-                <w:lang w:eastAsia="en-AU"/>
-              </w:rPr>
-            </w:pPr>
-            <w:r>
-              <w:rPr>
-                <w:rFonts w:eastAsia="Times New Roman" w:cs="Times New Roman"/>
-                <w:iCs/>
-                <w:sz w:val="20"/>
-                <w:szCs w:val="20"/>
-                <w:lang w:eastAsia="en-AU"/>
-              </w:rPr>
-              <w:t>201</w:t>
-            </w:r>
-          </w:p>
-        </w:tc>
-      </w:tr>
-      <w:tr>
-        <w:trPr>
-          <w:trHeight w:val="300"/>
-        </w:trPr>
-        <w:tc>
-          <w:tcPr>
-            <w:tcW w:w="3880" w:type="dxa"/>
-            <w:tcBorders>
-              <w:top w:val="nil"/>
-              <w:left w:val="single" w:sz="4" w:space="0" w:color="auto"/>
-              <w:bottom w:val="single" w:sz="4" w:space="0" w:color="auto"/>
-              <w:right w:val="single" w:sz="4" w:space="0" w:color="auto"/>
-            </w:tcBorders>
-            <w:shd w:val="clear" w:color="auto" w:fill="auto"/>
-            <w:noWrap/>
-            <w:vAlign w:val="bottom"/>
-            <w:hideMark/>
-          </w:tcPr>
-          <w:p>
-            <w:pPr>
-              <w:spacing w:after="0" w:line="240" w:lineRule="auto"/>
-              <w:jc w:val="right"/>
-              <w:rPr>
-                <w:rFonts w:eastAsia="Times New Roman" w:cs="Arial"/>
-                <w:sz w:val="20"/>
-                <w:szCs w:val="20"/>
-                <w:lang w:eastAsia="en-AU"/>
-              </w:rPr>
-            </w:pPr>
-            <w:r>
-              <w:rPr>
-                <w:rFonts w:eastAsia="Times New Roman" w:cs="Arial"/>
-                <w:sz w:val="20"/>
-                <w:szCs w:val="20"/>
-                <w:lang w:eastAsia="en-AU"/>
-              </w:rPr>
-              <w:t xml:space="preserve">Tuross River D/S </w:t>
-            </w:r>
-            <w:proofErr w:type="spellStart"/>
-            <w:r>
-              <w:rPr>
-                <w:rFonts w:eastAsia="Times New Roman" w:cs="Arial"/>
-                <w:sz w:val="20"/>
-                <w:szCs w:val="20"/>
-                <w:lang w:eastAsia="en-AU"/>
-              </w:rPr>
-              <w:t>Wadbilliga</w:t>
-            </w:r>
-            <w:proofErr w:type="spellEnd"/>
-            <w:r>
-              <w:rPr>
-                <w:rFonts w:eastAsia="Times New Roman" w:cs="Arial"/>
-                <w:sz w:val="20"/>
-                <w:szCs w:val="20"/>
-                <w:lang w:eastAsia="en-AU"/>
-              </w:rPr>
-              <w:t xml:space="preserve"> Junction</w:t>
+              <w:t>Tuross River D/S Wadbilliga Junction</w:t>
             </w:r>
           </w:p>
         </w:tc>
@@ -3837,7 +3450,7 @@
         </w:tc>
         <w:tc>
           <w:tcPr>
-            <w:tcW w:w="1080" w:type="dxa"/>
+            <w:tcW w:w="1107" w:type="dxa"/>
             <w:tcBorders>
               <w:top w:val="nil"/>
               <w:left w:val="nil"/>
@@ -3951,6 +3564,7 @@
         <w:rPr>
           <w:caps/>
         </w:rPr>
+        <w:lastRenderedPageBreak/>
         <w:t>VEGETATION SURVEYS</w:t>
       </w:r>
     </w:p>
@@ -4018,25 +3632,7 @@
           <w:color w:val="FF0000"/>
           <w:lang w:eastAsia="en-AU"/>
         </w:rPr>
-        <w:t xml:space="preserve">maximum 2m </w:t>
-      </w:r>
-      <w:proofErr w:type="spellStart"/>
-      <w:r>
-        <w:rPr>
-          <w:rFonts w:eastAsia="Times New Roman" w:cs="Arial"/>
-          <w:color w:val="FF0000"/>
-          <w:lang w:eastAsia="en-AU"/>
-        </w:rPr>
-        <w:t>elevational</w:t>
-      </w:r>
-      <w:proofErr w:type="spellEnd"/>
-      <w:r>
-        <w:rPr>
-          <w:rFonts w:eastAsia="Times New Roman" w:cs="Arial"/>
-          <w:color w:val="FF0000"/>
-          <w:lang w:eastAsia="en-AU"/>
-        </w:rPr>
-        <w:t xml:space="preserve"> difference between lower and upper edge of plot</w:t>
+        <w:t>maximum 2m elevational difference between lower and upper edge of plot</w:t>
       </w:r>
       <w:r>
         <w:rPr>
@@ -4404,125 +4000,77 @@
           <w:rFonts w:eastAsia="Times New Roman" w:cs="Arial"/>
           <w:lang w:eastAsia="en-AU"/>
         </w:rPr>
-        <w:t xml:space="preserve">height and seed mass comprise the LHS (leaf, height, </w:t>
-      </w:r>
-      <w:proofErr w:type="gramStart"/>
+        <w:t xml:space="preserve">height and seed mass comprise the LHS (leaf, height, seed) triad of traits </w:t>
+      </w:r>
       <w:r>
         <w:rPr>
           <w:rFonts w:eastAsia="Times New Roman" w:cs="Arial"/>
           <w:lang w:eastAsia="en-AU"/>
         </w:rPr>
-        <w:t>seed</w:t>
-      </w:r>
-      <w:proofErr w:type="gramEnd"/>
+        <w:t>introduced</w:t>
+      </w:r>
       <w:r>
         <w:rPr>
           <w:rFonts w:eastAsia="Times New Roman" w:cs="Arial"/>
           <w:lang w:eastAsia="en-AU"/>
         </w:rPr>
-        <w:t xml:space="preserve">) triad of traits </w:t>
+        <w:t xml:space="preserve"> by Westoby et al. (1998)</w:t>
       </w:r>
       <w:r>
         <w:rPr>
           <w:rFonts w:eastAsia="Times New Roman" w:cs="Arial"/>
           <w:lang w:eastAsia="en-AU"/>
         </w:rPr>
-        <w:t>introduced</w:t>
+        <w:t xml:space="preserve"> as a </w:t>
       </w:r>
       <w:r>
         <w:rPr>
           <w:rFonts w:eastAsia="Times New Roman" w:cs="Arial"/>
           <w:lang w:eastAsia="en-AU"/>
         </w:rPr>
-        <w:t xml:space="preserve"> by </w:t>
-      </w:r>
-      <w:proofErr w:type="spellStart"/>
+        <w:t xml:space="preserve">general </w:t>
+      </w:r>
       <w:r>
         <w:rPr>
           <w:rFonts w:eastAsia="Times New Roman" w:cs="Arial"/>
           <w:lang w:eastAsia="en-AU"/>
         </w:rPr>
-        <w:t>Westoby</w:t>
-      </w:r>
-      <w:proofErr w:type="spellEnd"/>
+        <w:t xml:space="preserve">scheme for comparing the properties of vegetation communities. </w:t>
+      </w:r>
       <w:r>
         <w:rPr>
           <w:rFonts w:eastAsia="Times New Roman" w:cs="Arial"/>
           <w:lang w:eastAsia="en-AU"/>
         </w:rPr>
-        <w:t xml:space="preserve"> et al. (1998)</w:t>
+        <w:t>T</w:t>
       </w:r>
       <w:r>
         <w:rPr>
           <w:rFonts w:eastAsia="Times New Roman" w:cs="Arial"/>
           <w:lang w:eastAsia="en-AU"/>
         </w:rPr>
-        <w:t xml:space="preserve"> as a </w:t>
+        <w:t xml:space="preserve">hese three traits </w:t>
       </w:r>
       <w:r>
         <w:rPr>
           <w:rFonts w:eastAsia="Times New Roman" w:cs="Arial"/>
           <w:lang w:eastAsia="en-AU"/>
         </w:rPr>
-        <w:t xml:space="preserve">general </w:t>
+        <w:t xml:space="preserve">are typically distributed orthogonally from each other and </w:t>
       </w:r>
       <w:r>
         <w:rPr>
           <w:rFonts w:eastAsia="Times New Roman" w:cs="Arial"/>
           <w:lang w:eastAsia="en-AU"/>
         </w:rPr>
-        <w:t xml:space="preserve">scheme for comparing the properties of vegetation communities. </w:t>
+        <w:t>represent fundamental trade-offs that control plant ecological strategy</w:t>
       </w:r>
       <w:r>
         <w:rPr>
           <w:rFonts w:eastAsia="Times New Roman" w:cs="Arial"/>
           <w:lang w:eastAsia="en-AU"/>
         </w:rPr>
-        <w:t>T</w:t>
-      </w:r>
-      <w:r>
-        <w:rPr>
-          <w:rFonts w:eastAsia="Times New Roman" w:cs="Arial"/>
-          <w:lang w:eastAsia="en-AU"/>
-        </w:rPr>
-        <w:t xml:space="preserve">hese three traits </w:t>
-      </w:r>
-      <w:r>
-        <w:rPr>
-          <w:rFonts w:eastAsia="Times New Roman" w:cs="Arial"/>
-          <w:lang w:eastAsia="en-AU"/>
-        </w:rPr>
-        <w:t xml:space="preserve">are typically distributed orthogonally from each other and </w:t>
-      </w:r>
-      <w:r>
-        <w:rPr>
-          <w:rFonts w:eastAsia="Times New Roman" w:cs="Arial"/>
-          <w:lang w:eastAsia="en-AU"/>
-        </w:rPr>
-        <w:t>represent fundamental trade-offs that control plant ecological strategy</w:t>
-      </w:r>
-      <w:r>
-        <w:rPr>
-          <w:rFonts w:eastAsia="Times New Roman" w:cs="Arial"/>
-          <w:lang w:eastAsia="en-AU"/>
-        </w:rPr>
-        <w:t xml:space="preserve"> (</w:t>
-      </w:r>
-      <w:proofErr w:type="spellStart"/>
-      <w:r>
-        <w:rPr>
-          <w:rFonts w:eastAsia="Times New Roman" w:cs="Arial"/>
-          <w:lang w:eastAsia="en-AU"/>
-        </w:rPr>
-        <w:t>Westoby</w:t>
-      </w:r>
-      <w:proofErr w:type="spellEnd"/>
-      <w:r>
-        <w:rPr>
-          <w:rFonts w:eastAsia="Times New Roman" w:cs="Arial"/>
-          <w:lang w:eastAsia="en-AU"/>
-        </w:rPr>
-        <w:t xml:space="preserve"> et al. 1998)</w:t>
+        <w:t xml:space="preserve"> (Westoby et al. 1998)</w:t>
       </w:r>
       <w:r>
         <w:rPr>
@@ -4578,81 +4126,49 @@
           <w:rFonts w:eastAsia="Times New Roman" w:cs="Arial"/>
           <w:lang w:eastAsia="en-AU"/>
         </w:rPr>
-        <w:t>indicates maternal investment in offspring and is a fundamental determinant of seedling establishment success (</w:t>
-      </w:r>
-      <w:proofErr w:type="spellStart"/>
+        <w:t>indicates maternal investment in offspring and is a fundamental determinant of seedling establishment success (Leishman et al. 2000</w:t>
+      </w:r>
       <w:r>
         <w:rPr>
           <w:rFonts w:eastAsia="Times New Roman" w:cs="Arial"/>
           <w:lang w:eastAsia="en-AU"/>
         </w:rPr>
-        <w:t>Leishman</w:t>
-      </w:r>
-      <w:proofErr w:type="spellEnd"/>
+        <w:t>)</w:t>
+      </w:r>
       <w:r>
         <w:rPr>
           <w:rFonts w:eastAsia="Times New Roman" w:cs="Arial"/>
           <w:lang w:eastAsia="en-AU"/>
         </w:rPr>
-        <w:t xml:space="preserve"> et al. 2000</w:t>
+        <w:t>;</w:t>
       </w:r>
       <w:r>
         <w:rPr>
           <w:rFonts w:eastAsia="Times New Roman" w:cs="Arial"/>
           <w:lang w:eastAsia="en-AU"/>
         </w:rPr>
-        <w:t>)</w:t>
+        <w:t xml:space="preserve"> </w:t>
       </w:r>
       <w:r>
         <w:rPr>
           <w:rFonts w:eastAsia="Times New Roman" w:cs="Arial"/>
           <w:lang w:eastAsia="en-AU"/>
         </w:rPr>
-        <w:t>;</w:t>
+        <w:t xml:space="preserve">time to reproduction may offset this initial advantage, however </w:t>
       </w:r>
       <w:r>
         <w:rPr>
           <w:rFonts w:eastAsia="Times New Roman" w:cs="Arial"/>
           <w:lang w:eastAsia="en-AU"/>
         </w:rPr>
-        <w:t xml:space="preserve"> </w:t>
+        <w:t>(</w:t>
       </w:r>
       <w:r>
         <w:rPr>
           <w:rFonts w:eastAsia="Times New Roman" w:cs="Arial"/>
           <w:lang w:eastAsia="en-AU"/>
         </w:rPr>
-        <w:t xml:space="preserve">time to reproduction may offset this initial advantage, however </w:t>
-      </w:r>
-      <w:r>
-        <w:rPr>
-          <w:rFonts w:eastAsia="Times New Roman" w:cs="Arial"/>
-          <w:lang w:eastAsia="en-AU"/>
-        </w:rPr>
-        <w:t>(</w:t>
-      </w:r>
-      <w:r>
-        <w:rPr>
-          <w:rFonts w:eastAsia="Times New Roman" w:cs="Arial"/>
-          <w:lang w:eastAsia="en-AU"/>
-        </w:rPr>
-        <w:t xml:space="preserve">Moles &amp; </w:t>
-      </w:r>
-      <w:proofErr w:type="spellStart"/>
-      <w:r>
-        <w:rPr>
-          <w:rFonts w:eastAsia="Times New Roman" w:cs="Arial"/>
-          <w:lang w:eastAsia="en-AU"/>
-        </w:rPr>
-        <w:t>Westoby</w:t>
-      </w:r>
-      <w:proofErr w:type="spellEnd"/>
-      <w:r>
-        <w:rPr>
-          <w:rFonts w:eastAsia="Times New Roman" w:cs="Arial"/>
-          <w:lang w:eastAsia="en-AU"/>
-        </w:rPr>
-        <w:t xml:space="preserve"> 2006</w:t>
+        <w:t>Moles &amp; Westoby 2006</w:t>
       </w:r>
       <w:r>
         <w:rPr>
@@ -4691,23 +4207,7 @@
           <w:rFonts w:eastAsia="Times New Roman" w:cs="Arial"/>
           <w:lang w:eastAsia="en-AU"/>
         </w:rPr>
-        <w:t xml:space="preserve"> (REFS – </w:t>
-      </w:r>
-      <w:proofErr w:type="spellStart"/>
-      <w:r>
-        <w:rPr>
-          <w:rFonts w:eastAsia="Times New Roman" w:cs="Arial"/>
-          <w:lang w:eastAsia="en-AU"/>
-        </w:rPr>
-        <w:t>Westoby</w:t>
-      </w:r>
-      <w:proofErr w:type="spellEnd"/>
-      <w:r>
-        <w:rPr>
-          <w:rFonts w:eastAsia="Times New Roman" w:cs="Arial"/>
-          <w:lang w:eastAsia="en-AU"/>
-        </w:rPr>
-        <w:t xml:space="preserve"> 1998 not enough)</w:t>
+        <w:t xml:space="preserve"> (REFS – Westoby 1998 not enough)</w:t>
       </w:r>
       <w:r>
         <w:rPr>
@@ -4960,23 +4460,7 @@
           <w:rFonts w:eastAsia="Times New Roman" w:cs="Arial"/>
           <w:lang w:eastAsia="en-AU"/>
         </w:rPr>
-        <w:t>(</w:t>
-      </w:r>
-      <w:proofErr w:type="spellStart"/>
-      <w:r>
-        <w:rPr>
-          <w:rFonts w:eastAsia="Times New Roman" w:cs="Arial"/>
-          <w:lang w:eastAsia="en-AU"/>
-        </w:rPr>
-        <w:t>Chave</w:t>
-      </w:r>
-      <w:proofErr w:type="spellEnd"/>
-      <w:r>
-        <w:rPr>
-          <w:rFonts w:eastAsia="Times New Roman" w:cs="Arial"/>
-          <w:lang w:eastAsia="en-AU"/>
-        </w:rPr>
-        <w:t xml:space="preserve"> et al. 2009). </w:t>
+        <w:t xml:space="preserve">(Chave et al. 2009). </w:t>
       </w:r>
       <w:r>
         <w:rPr>
@@ -5547,23 +5031,7 @@
           <w:rFonts w:eastAsia="Times New Roman" w:cs="Arial"/>
           <w:lang w:eastAsia="en-AU"/>
         </w:rPr>
-        <w:t xml:space="preserve"> – </w:t>
-      </w:r>
-      <w:proofErr w:type="spellStart"/>
-      <w:r>
-        <w:rPr>
-          <w:rFonts w:eastAsia="Times New Roman" w:cs="Arial"/>
-          <w:lang w:eastAsia="en-AU"/>
-        </w:rPr>
-        <w:t>Westoby</w:t>
-      </w:r>
-      <w:proofErr w:type="spellEnd"/>
-      <w:r>
-        <w:rPr>
-          <w:rFonts w:eastAsia="Times New Roman" w:cs="Arial"/>
-          <w:lang w:eastAsia="en-AU"/>
-        </w:rPr>
-        <w:t xml:space="preserve"> 1998, plus more?</w:t>
+        <w:t xml:space="preserve"> – Westoby 1998, plus more?</w:t>
       </w:r>
       <w:r>
         <w:rPr>
@@ -5683,64 +5151,28 @@
         <w:rPr>
           <w:rFonts w:cs="Arial"/>
         </w:rPr>
-        <w:t>threaded increment borer (</w:t>
-      </w:r>
-      <w:proofErr w:type="spellStart"/>
+        <w:t>threaded increment borer (Hagl</w:t>
+      </w:r>
+      <w:r>
+        <w:t>ö</w:t>
+      </w:r>
       <w:r>
         <w:rPr>
           <w:rFonts w:cs="Arial"/>
         </w:rPr>
-        <w:t>Hagl</w:t>
-      </w:r>
-      <w:r>
-        <w:t>ö</w:t>
+        <w:t>f Sweden). Samples were extracted from the base of the main trunk, 10 cm above the leaf litter level, and air-dried at 20-45 °C. On return to the laboratory, samples were rehydrated in deionised water and 10 mm sections of mature wood were cut with a razor, using visual inspection of vessel occlusion as an indicator of maturity. Sections were measured (x, y and z dimensions) with callipers (</w:t>
       </w:r>
       <w:r>
         <w:rPr>
           <w:rFonts w:cs="Arial"/>
         </w:rPr>
-        <w:t>f</w:t>
-      </w:r>
-      <w:proofErr w:type="spellEnd"/>
+        <w:t>Mitutoyo America, Illinois USA</w:t>
+      </w:r>
       <w:r>
         <w:rPr>
           <w:rFonts w:cs="Arial"/>
         </w:rPr>
-        <w:t xml:space="preserve"> Sweden). Samples were extracted from the base of the main trunk, 10 cm above the leaf litter level, and air-dried at 20-45 °C. On return to the laboratory, samples were rehydrated in deionised water and 10 mm sections of mature wood were cut with a razor, using visual inspection of vessel occlusion as an indicator of maturity. Sections were measured (x, y and z dimensions) with callipers (</w:t>
-      </w:r>
-      <w:proofErr w:type="spellStart"/>
-      <w:r>
-        <w:rPr>
-          <w:rFonts w:cs="Arial"/>
-        </w:rPr>
-        <w:t>Mitutoyo</w:t>
-      </w:r>
-      <w:proofErr w:type="spellEnd"/>
-      <w:r>
-        <w:rPr>
-          <w:rFonts w:cs="Arial"/>
-        </w:rPr>
-        <w:t xml:space="preserve"> America, Illinois USA</w:t>
-      </w:r>
-      <w:r>
-        <w:rPr>
-          <w:rFonts w:cs="Arial"/>
-        </w:rPr>
-        <w:t xml:space="preserve">) to calculate wet volume, then oven-dried at 80°C for 48 hours and weighed using a microbalance (Mettler Toledo, </w:t>
-      </w:r>
-      <w:proofErr w:type="spellStart"/>
-      <w:r>
-        <w:rPr>
-          <w:rFonts w:cs="Arial"/>
-        </w:rPr>
-        <w:t>Greifensee</w:t>
-      </w:r>
-      <w:proofErr w:type="spellEnd"/>
-      <w:r>
-        <w:rPr>
-          <w:rFonts w:cs="Arial"/>
-        </w:rPr>
-        <w:t xml:space="preserve">, Switzerland). </w:t>
+        <w:t xml:space="preserve">) to calculate wet volume, then oven-dried at 80°C for 48 hours and weighed using a microbalance (Mettler Toledo, Greifensee, Switzerland). </w:t>
       </w:r>
       <w:r>
         <w:t>Wood density was then calculated as the ratio of oven dry mass to wet volume (g/cm</w:t>
@@ -5770,19 +5202,11 @@
       <w:r>
         <w:t>Species for which data could not be obtained in the field were assigned values from the Global Wood Density Database (</w:t>
       </w:r>
-      <w:proofErr w:type="spellStart"/>
       <w:r>
         <w:rPr>
           <w:highlight w:val="yellow"/>
         </w:rPr>
-        <w:t>Chave</w:t>
-      </w:r>
-      <w:proofErr w:type="spellEnd"/>
-      <w:r>
-        <w:rPr>
-          <w:highlight w:val="yellow"/>
-        </w:rPr>
-        <w:t xml:space="preserve"> et al. 2009</w:t>
+        <w:t>Chave et al. 2009</w:t>
       </w:r>
       <w:r>
         <w:t xml:space="preserve">). </w:t>
@@ -5802,13 +5226,8 @@
       <w:r>
         <w:t xml:space="preserve"> was measured once for each species according to the procedure defined by </w:t>
       </w:r>
-      <w:proofErr w:type="spellStart"/>
-      <w:r>
-        <w:t>Cornellisen</w:t>
-      </w:r>
-      <w:proofErr w:type="spellEnd"/>
-      <w:r>
-        <w:t xml:space="preserve"> (2003).</w:t>
+      <w:r>
+        <w:t>Cornellisen (2003).</w:t>
       </w:r>
       <w:r>
         <w:t xml:space="preserve"> </w:t>
@@ -5868,59 +5287,31 @@
         <w:rPr>
           <w:rFonts w:cs="Arial"/>
         </w:rPr>
-        <w:t xml:space="preserve"> using image analysis software (</w:t>
-      </w:r>
-      <w:proofErr w:type="spellStart"/>
+        <w:t xml:space="preserve"> using image analysis software (ImageJ 1.48 for Windows).  </w:t>
+      </w:r>
       <w:r>
         <w:rPr>
           <w:rFonts w:cs="Arial"/>
         </w:rPr>
-        <w:t>ImageJ</w:t>
-      </w:r>
-      <w:proofErr w:type="spellEnd"/>
+        <w:t xml:space="preserve">Leaves were then oven dried at 60 </w:t>
+      </w:r>
       <w:r>
         <w:rPr>
           <w:rFonts w:cs="Arial"/>
         </w:rPr>
-        <w:t xml:space="preserve"> 1.48 for Windows).  </w:t>
+        <w:t>°C</w:t>
       </w:r>
       <w:r>
         <w:rPr>
           <w:rFonts w:cs="Arial"/>
         </w:rPr>
-        <w:t xml:space="preserve">Leaves were then oven dried at 60 </w:t>
+        <w:t xml:space="preserve"> for 72 hours and weighed </w:t>
       </w:r>
       <w:r>
         <w:rPr>
           <w:rFonts w:cs="Arial"/>
         </w:rPr>
-        <w:t>°C</w:t>
-      </w:r>
-      <w:r>
-        <w:rPr>
-          <w:rFonts w:cs="Arial"/>
-        </w:rPr>
-        <w:t xml:space="preserve"> for 72 hours and weighed </w:t>
-      </w:r>
-      <w:r>
-        <w:rPr>
-          <w:rFonts w:cs="Arial"/>
-        </w:rPr>
-        <w:t xml:space="preserve">using a microbalance (Mettler Toledo, </w:t>
-      </w:r>
-      <w:proofErr w:type="spellStart"/>
-      <w:r>
-        <w:rPr>
-          <w:rFonts w:cs="Arial"/>
-        </w:rPr>
-        <w:t>Greifensee</w:t>
-      </w:r>
-      <w:proofErr w:type="spellEnd"/>
-      <w:r>
-        <w:rPr>
-          <w:rFonts w:cs="Arial"/>
-        </w:rPr>
-        <w:t>, Switzerland).</w:t>
+        <w:t>using a microbalance (Mettler Toledo, Greifensee, Switzerland).</w:t>
       </w:r>
       <w:r>
         <w:rPr>
@@ -6363,7 +5754,6 @@
                 <w:lang w:eastAsia="en-AU"/>
               </w:rPr>
             </w:pPr>
-            <w:proofErr w:type="spellStart"/>
             <w:r>
               <w:rPr>
                 <w:rFonts w:ascii="Segoe UI" w:eastAsia="Times New Roman" w:hAnsi="Segoe UI" w:cs="Segoe UI"/>
@@ -6376,7 +5766,6 @@
               </w:rPr>
               <w:t>sd</w:t>
             </w:r>
-            <w:proofErr w:type="spellEnd"/>
           </w:p>
         </w:tc>
       </w:tr>
@@ -6409,7 +5798,6 @@
                 <w:lang w:eastAsia="en-AU"/>
               </w:rPr>
             </w:pPr>
-            <w:proofErr w:type="spellStart"/>
             <w:r>
               <w:rPr>
                 <w:rFonts w:ascii="Consolas" w:eastAsia="Times New Roman" w:hAnsi="Consolas" w:cs="Consolas"/>
@@ -6419,7 +5807,6 @@
               </w:rPr>
               <w:t>HSPeak</w:t>
             </w:r>
-            <w:proofErr w:type="spellEnd"/>
           </w:p>
         </w:tc>
         <w:tc>
@@ -6608,7 +5995,6 @@
                 <w:lang w:eastAsia="en-AU"/>
               </w:rPr>
             </w:pPr>
-            <w:proofErr w:type="spellStart"/>
             <w:r>
               <w:rPr>
                 <w:rFonts w:ascii="Consolas" w:eastAsia="Times New Roman" w:hAnsi="Consolas" w:cs="Consolas"/>
@@ -6618,7 +6004,6 @@
               </w:rPr>
               <w:t>MDFAnnHSNum</w:t>
             </w:r>
-            <w:proofErr w:type="spellEnd"/>
           </w:p>
         </w:tc>
         <w:tc>
@@ -6807,7 +6192,6 @@
                 <w:lang w:eastAsia="en-AU"/>
               </w:rPr>
             </w:pPr>
-            <w:proofErr w:type="spellStart"/>
             <w:r>
               <w:rPr>
                 <w:rFonts w:ascii="Consolas" w:eastAsia="Times New Roman" w:hAnsi="Consolas" w:cs="Consolas"/>
@@ -6817,7 +6201,6 @@
               </w:rPr>
               <w:t>CVAnnHSNum</w:t>
             </w:r>
-            <w:proofErr w:type="spellEnd"/>
           </w:p>
         </w:tc>
         <w:tc>
@@ -7006,7 +6389,6 @@
                 <w:lang w:eastAsia="en-AU"/>
               </w:rPr>
             </w:pPr>
-            <w:proofErr w:type="spellStart"/>
             <w:r>
               <w:rPr>
                 <w:rFonts w:ascii="Consolas" w:eastAsia="Times New Roman" w:hAnsi="Consolas" w:cs="Consolas"/>
@@ -7016,7 +6398,6 @@
               </w:rPr>
               <w:t>CVAnnHSPeak</w:t>
             </w:r>
-            <w:proofErr w:type="spellEnd"/>
           </w:p>
         </w:tc>
         <w:tc>
@@ -7205,7 +6586,6 @@
                 <w:lang w:eastAsia="en-AU"/>
               </w:rPr>
             </w:pPr>
-            <w:proofErr w:type="spellStart"/>
             <w:r>
               <w:rPr>
                 <w:rFonts w:ascii="Consolas" w:eastAsia="Times New Roman" w:hAnsi="Consolas" w:cs="Consolas"/>
@@ -7215,7 +6595,6 @@
               </w:rPr>
               <w:t>MRateRise</w:t>
             </w:r>
-            <w:proofErr w:type="spellEnd"/>
           </w:p>
         </w:tc>
         <w:tc>
@@ -7404,7 +6783,6 @@
                 <w:lang w:eastAsia="en-AU"/>
               </w:rPr>
             </w:pPr>
-            <w:proofErr w:type="spellStart"/>
             <w:r>
               <w:rPr>
                 <w:rFonts w:ascii="Consolas" w:eastAsia="Times New Roman" w:hAnsi="Consolas" w:cs="Consolas"/>
@@ -7414,7 +6792,6 @@
               </w:rPr>
               <w:t>MRateFall</w:t>
             </w:r>
-            <w:proofErr w:type="spellEnd"/>
           </w:p>
         </w:tc>
         <w:tc>
@@ -7603,7 +6980,6 @@
                 <w:lang w:eastAsia="en-AU"/>
               </w:rPr>
             </w:pPr>
-            <w:proofErr w:type="spellStart"/>
             <w:r>
               <w:rPr>
                 <w:rFonts w:ascii="Consolas" w:eastAsia="Times New Roman" w:hAnsi="Consolas" w:cs="Consolas"/>
@@ -7613,7 +6989,6 @@
               </w:rPr>
               <w:t>CVAnnMRateRise</w:t>
             </w:r>
-            <w:proofErr w:type="spellEnd"/>
           </w:p>
         </w:tc>
         <w:tc>
@@ -7802,7 +7177,6 @@
                 <w:lang w:eastAsia="en-AU"/>
               </w:rPr>
             </w:pPr>
-            <w:proofErr w:type="spellStart"/>
             <w:r>
               <w:rPr>
                 <w:rFonts w:ascii="Consolas" w:eastAsia="Times New Roman" w:hAnsi="Consolas" w:cs="Consolas"/>
@@ -7812,7 +7186,6 @@
               </w:rPr>
               <w:t>CVAnnMRateFall</w:t>
             </w:r>
-            <w:proofErr w:type="spellEnd"/>
           </w:p>
         </w:tc>
         <w:tc>
@@ -8592,7 +7965,6 @@
                 <w:lang w:eastAsia="en-AU"/>
               </w:rPr>
             </w:pPr>
-            <w:proofErr w:type="spellStart"/>
             <w:r>
               <w:rPr>
                 <w:rFonts w:ascii="Consolas" w:eastAsia="Times New Roman" w:hAnsi="Consolas" w:cs="Consolas"/>
@@ -8602,7 +7974,6 @@
               </w:rPr>
               <w:t>C_MinM</w:t>
             </w:r>
-            <w:proofErr w:type="spellEnd"/>
           </w:p>
         </w:tc>
         <w:tc>
@@ -8791,7 +8162,6 @@
                 <w:lang w:eastAsia="en-AU"/>
               </w:rPr>
             </w:pPr>
-            <w:proofErr w:type="spellStart"/>
             <w:r>
               <w:rPr>
                 <w:rFonts w:ascii="Consolas" w:eastAsia="Times New Roman" w:hAnsi="Consolas" w:cs="Consolas"/>
@@ -8801,7 +8171,6 @@
               </w:rPr>
               <w:t>M_MinM</w:t>
             </w:r>
-            <w:proofErr w:type="spellEnd"/>
           </w:p>
         </w:tc>
         <w:tc>
@@ -8990,7 +8359,6 @@
                 <w:lang w:eastAsia="en-AU"/>
               </w:rPr>
             </w:pPr>
-            <w:proofErr w:type="spellStart"/>
             <w:r>
               <w:rPr>
                 <w:rFonts w:ascii="Consolas" w:eastAsia="Times New Roman" w:hAnsi="Consolas" w:cs="Consolas"/>
@@ -9000,7 +8368,6 @@
               </w:rPr>
               <w:t>C_MaxM</w:t>
             </w:r>
-            <w:proofErr w:type="spellEnd"/>
           </w:p>
         </w:tc>
         <w:tc>
@@ -9189,7 +8556,6 @@
                 <w:lang w:eastAsia="en-AU"/>
               </w:rPr>
             </w:pPr>
-            <w:proofErr w:type="spellStart"/>
             <w:r>
               <w:rPr>
                 <w:rFonts w:ascii="Consolas" w:eastAsia="Times New Roman" w:hAnsi="Consolas" w:cs="Consolas"/>
@@ -9199,7 +8565,6 @@
               </w:rPr>
               <w:t>M_MaxM</w:t>
             </w:r>
-            <w:proofErr w:type="spellEnd"/>
           </w:p>
         </w:tc>
         <w:tc>
@@ -9388,7 +8753,6 @@
                 <w:lang w:eastAsia="en-AU"/>
               </w:rPr>
             </w:pPr>
-            <w:proofErr w:type="spellStart"/>
             <w:r>
               <w:rPr>
                 <w:rFonts w:ascii="Consolas" w:eastAsia="Times New Roman" w:hAnsi="Consolas" w:cs="Consolas"/>
@@ -9398,7 +8762,6 @@
               </w:rPr>
               <w:t>MDFMDFSpring</w:t>
             </w:r>
-            <w:proofErr w:type="spellEnd"/>
           </w:p>
         </w:tc>
         <w:tc>
@@ -9587,7 +8950,6 @@
                 <w:lang w:eastAsia="en-AU"/>
               </w:rPr>
             </w:pPr>
-            <w:proofErr w:type="spellStart"/>
             <w:r>
               <w:rPr>
                 <w:rFonts w:ascii="Consolas" w:eastAsia="Times New Roman" w:hAnsi="Consolas" w:cs="Consolas"/>
@@ -9597,7 +8959,6 @@
               </w:rPr>
               <w:t>MDFMDFSummer</w:t>
             </w:r>
-            <w:proofErr w:type="spellEnd"/>
           </w:p>
         </w:tc>
         <w:tc>
@@ -9786,7 +9147,6 @@
                 <w:lang w:eastAsia="en-AU"/>
               </w:rPr>
             </w:pPr>
-            <w:proofErr w:type="spellStart"/>
             <w:r>
               <w:rPr>
                 <w:rFonts w:ascii="Consolas" w:eastAsia="Times New Roman" w:hAnsi="Consolas" w:cs="Consolas"/>
@@ -9796,7 +9156,6 @@
               </w:rPr>
               <w:t>MDFMDFAutumn</w:t>
             </w:r>
-            <w:proofErr w:type="spellEnd"/>
           </w:p>
         </w:tc>
         <w:tc>
@@ -9985,7 +9344,6 @@
                 <w:lang w:eastAsia="en-AU"/>
               </w:rPr>
             </w:pPr>
-            <w:proofErr w:type="spellStart"/>
             <w:r>
               <w:rPr>
                 <w:rFonts w:ascii="Consolas" w:eastAsia="Times New Roman" w:hAnsi="Consolas" w:cs="Consolas"/>
@@ -9995,7 +9353,6 @@
               </w:rPr>
               <w:t>MDFMDFWinter</w:t>
             </w:r>
-            <w:proofErr w:type="spellEnd"/>
           </w:p>
         </w:tc>
         <w:tc>
@@ -10184,7 +9541,6 @@
                 <w:lang w:eastAsia="en-AU"/>
               </w:rPr>
             </w:pPr>
-            <w:proofErr w:type="spellStart"/>
             <w:r>
               <w:rPr>
                 <w:rFonts w:ascii="Consolas" w:eastAsia="Times New Roman" w:hAnsi="Consolas" w:cs="Consolas"/>
@@ -10194,7 +9550,6 @@
               </w:rPr>
               <w:t>CVMDFSpring</w:t>
             </w:r>
-            <w:proofErr w:type="spellEnd"/>
           </w:p>
         </w:tc>
         <w:tc>
@@ -10383,7 +9738,6 @@
                 <w:lang w:eastAsia="en-AU"/>
               </w:rPr>
             </w:pPr>
-            <w:proofErr w:type="spellStart"/>
             <w:r>
               <w:rPr>
                 <w:rFonts w:ascii="Consolas" w:eastAsia="Times New Roman" w:hAnsi="Consolas" w:cs="Consolas"/>
@@ -10393,7 +9747,6 @@
               </w:rPr>
               <w:t>CVMDFSummer</w:t>
             </w:r>
-            <w:proofErr w:type="spellEnd"/>
           </w:p>
         </w:tc>
         <w:tc>
@@ -10582,7 +9935,6 @@
                 <w:lang w:eastAsia="en-AU"/>
               </w:rPr>
             </w:pPr>
-            <w:proofErr w:type="spellStart"/>
             <w:r>
               <w:rPr>
                 <w:rFonts w:ascii="Consolas" w:eastAsia="Times New Roman" w:hAnsi="Consolas" w:cs="Consolas"/>
@@ -10592,7 +9944,6 @@
               </w:rPr>
               <w:t>CVMDFAutumn</w:t>
             </w:r>
-            <w:proofErr w:type="spellEnd"/>
           </w:p>
         </w:tc>
         <w:tc>
@@ -10781,7 +10132,6 @@
                 <w:lang w:eastAsia="en-AU"/>
               </w:rPr>
             </w:pPr>
-            <w:proofErr w:type="spellStart"/>
             <w:r>
               <w:rPr>
                 <w:rFonts w:ascii="Consolas" w:eastAsia="Times New Roman" w:hAnsi="Consolas" w:cs="Consolas"/>
@@ -10791,7 +10141,6 @@
               </w:rPr>
               <w:t>CVMDFWinter</w:t>
             </w:r>
-            <w:proofErr w:type="spellEnd"/>
           </w:p>
         </w:tc>
         <w:tc>
@@ -11474,27 +10823,7 @@
                 <w:szCs w:val="17"/>
                 <w:lang w:eastAsia="en-AU"/>
               </w:rPr>
-              <w:t xml:space="preserve"> (m </w:t>
-            </w:r>
-            <w:proofErr w:type="spellStart"/>
-            <w:r>
-              <w:rPr>
-                <w:rFonts w:ascii="Consolas" w:eastAsia="Times New Roman" w:hAnsi="Consolas" w:cs="Consolas"/>
-                <w:sz w:val="17"/>
-                <w:szCs w:val="17"/>
-                <w:lang w:eastAsia="en-AU"/>
-              </w:rPr>
-              <w:t>asl</w:t>
-            </w:r>
-            <w:proofErr w:type="spellEnd"/>
-            <w:r>
-              <w:rPr>
-                <w:rFonts w:ascii="Consolas" w:eastAsia="Times New Roman" w:hAnsi="Consolas" w:cs="Consolas"/>
-                <w:sz w:val="17"/>
-                <w:szCs w:val="17"/>
-                <w:lang w:eastAsia="en-AU"/>
-              </w:rPr>
-              <w:t>)</w:t>
+              <w:t xml:space="preserve"> (m asl)</w:t>
             </w:r>
           </w:p>
         </w:tc>
@@ -11824,23 +11153,7 @@
           <w:rFonts w:eastAsia="Times New Roman" w:cs="Arial"/>
           <w:lang w:eastAsia="en-AU"/>
         </w:rPr>
-        <w:t xml:space="preserve">leaf </w:t>
-      </w:r>
-      <w:proofErr w:type="gramStart"/>
-      <w:r>
-        <w:rPr>
-          <w:rFonts w:eastAsia="Times New Roman" w:cs="Arial"/>
-          <w:lang w:eastAsia="en-AU"/>
-        </w:rPr>
-        <w:t>narrowness  and</w:t>
-      </w:r>
-      <w:proofErr w:type="gramEnd"/>
-      <w:r>
-        <w:rPr>
-          <w:rFonts w:eastAsia="Times New Roman" w:cs="Arial"/>
-          <w:lang w:eastAsia="en-AU"/>
-        </w:rPr>
-        <w:t xml:space="preserve"> wood density were not available for grasses or ferns; seed mass and flowering period were also not available for ferns. </w:t>
+        <w:t xml:space="preserve">leaf narrowness  and wood density were not available for grasses or ferns; seed mass and flowering period were also not available for ferns. </w:t>
       </w:r>
     </w:p>
     <w:tbl>
@@ -11948,7 +11261,6 @@
                 <w:lang w:eastAsia="en-AU"/>
               </w:rPr>
             </w:pPr>
-            <w:proofErr w:type="spellStart"/>
             <w:r>
               <w:rPr>
                 <w:rFonts w:ascii="Segoe UI" w:eastAsia="Times New Roman" w:hAnsi="Segoe UI" w:cs="Segoe UI"/>
@@ -11961,7 +11273,6 @@
               </w:rPr>
               <w:t>plotID</w:t>
             </w:r>
-            <w:proofErr w:type="spellEnd"/>
           </w:p>
         </w:tc>
         <w:tc>
@@ -12088,7 +11399,6 @@
                 <w:lang w:eastAsia="en-AU"/>
               </w:rPr>
             </w:pPr>
-            <w:proofErr w:type="spellStart"/>
             <w:r>
               <w:rPr>
                 <w:rFonts w:ascii="Segoe UI" w:eastAsia="Times New Roman" w:hAnsi="Segoe UI" w:cs="Segoe UI"/>
@@ -12101,7 +11411,6 @@
               </w:rPr>
               <w:t>maxheight</w:t>
             </w:r>
-            <w:proofErr w:type="spellEnd"/>
           </w:p>
         </w:tc>
         <w:tc>
@@ -12136,7 +11445,6 @@
                 <w:lang w:eastAsia="en-AU"/>
               </w:rPr>
             </w:pPr>
-            <w:proofErr w:type="spellStart"/>
             <w:r>
               <w:rPr>
                 <w:rFonts w:ascii="Segoe UI" w:eastAsia="Times New Roman" w:hAnsi="Segoe UI" w:cs="Segoe UI"/>
@@ -12149,7 +11457,6 @@
               </w:rPr>
               <w:t>seedmass</w:t>
             </w:r>
-            <w:proofErr w:type="spellEnd"/>
           </w:p>
         </w:tc>
         <w:tc>
@@ -12230,7 +11537,6 @@
                 <w:lang w:eastAsia="en-AU"/>
               </w:rPr>
             </w:pPr>
-            <w:proofErr w:type="spellStart"/>
             <w:r>
               <w:rPr>
                 <w:rFonts w:ascii="Segoe UI" w:eastAsia="Times New Roman" w:hAnsi="Segoe UI" w:cs="Segoe UI"/>
@@ -12243,7 +11549,6 @@
               </w:rPr>
               <w:t>flowering.period</w:t>
             </w:r>
-            <w:proofErr w:type="spellEnd"/>
           </w:p>
         </w:tc>
         <w:tc>
@@ -12278,7 +11583,6 @@
                 <w:lang w:eastAsia="en-AU"/>
               </w:rPr>
             </w:pPr>
-            <w:proofErr w:type="spellStart"/>
             <w:r>
               <w:rPr>
                 <w:rFonts w:ascii="Segoe UI" w:eastAsia="Times New Roman" w:hAnsi="Segoe UI" w:cs="Segoe UI"/>
@@ -12291,7 +11595,6 @@
               </w:rPr>
               <w:t>length.width.ratio</w:t>
             </w:r>
-            <w:proofErr w:type="spellEnd"/>
           </w:p>
         </w:tc>
       </w:tr>
@@ -17975,7 +17278,6 @@
                 <w:lang w:eastAsia="en-AU"/>
               </w:rPr>
             </w:pPr>
-            <w:proofErr w:type="spellStart"/>
             <w:r>
               <w:rPr>
                 <w:rFonts w:ascii="Segoe UI" w:eastAsia="Times New Roman" w:hAnsi="Segoe UI" w:cs="Segoe UI"/>
@@ -17988,7 +17290,6 @@
               </w:rPr>
               <w:t>sd</w:t>
             </w:r>
-            <w:proofErr w:type="spellEnd"/>
           </w:p>
         </w:tc>
       </w:tr>
@@ -18021,7 +17322,6 @@
                 <w:lang w:eastAsia="en-AU"/>
               </w:rPr>
             </w:pPr>
-            <w:proofErr w:type="spellStart"/>
             <w:r>
               <w:rPr>
                 <w:rFonts w:ascii="Consolas" w:eastAsia="Times New Roman" w:hAnsi="Consolas" w:cs="Consolas"/>
@@ -18031,7 +17331,6 @@
               </w:rPr>
               <w:t>Maxheight</w:t>
             </w:r>
-            <w:proofErr w:type="spellEnd"/>
             <w:r>
               <w:rPr>
                 <w:rFonts w:ascii="Consolas" w:eastAsia="Times New Roman" w:hAnsi="Consolas" w:cs="Consolas"/>
@@ -18229,7 +17528,6 @@
                 <w:lang w:eastAsia="en-AU"/>
               </w:rPr>
             </w:pPr>
-            <w:proofErr w:type="spellStart"/>
             <w:r>
               <w:rPr>
                 <w:rFonts w:ascii="Consolas" w:eastAsia="Times New Roman" w:hAnsi="Consolas" w:cs="Consolas"/>
@@ -18239,7 +17537,6 @@
               </w:rPr>
               <w:t>Seedmass</w:t>
             </w:r>
-            <w:proofErr w:type="spellEnd"/>
             <w:r>
               <w:rPr>
                 <w:rFonts w:ascii="Consolas" w:eastAsia="Times New Roman" w:hAnsi="Consolas" w:cs="Consolas"/>
@@ -18884,27 +18181,7 @@
                 <w:szCs w:val="17"/>
                 <w:lang w:eastAsia="en-AU"/>
               </w:rPr>
-              <w:t>Leaf narrowness (</w:t>
-            </w:r>
-            <w:proofErr w:type="spellStart"/>
-            <w:r>
-              <w:rPr>
-                <w:rFonts w:ascii="Consolas" w:eastAsia="Times New Roman" w:hAnsi="Consolas" w:cs="Consolas"/>
-                <w:sz w:val="17"/>
-                <w:szCs w:val="17"/>
-                <w:lang w:eastAsia="en-AU"/>
-              </w:rPr>
-              <w:t>unitless</w:t>
-            </w:r>
-            <w:proofErr w:type="spellEnd"/>
-            <w:r>
-              <w:rPr>
-                <w:rFonts w:ascii="Consolas" w:eastAsia="Times New Roman" w:hAnsi="Consolas" w:cs="Consolas"/>
-                <w:sz w:val="17"/>
-                <w:szCs w:val="17"/>
-                <w:lang w:eastAsia="en-AU"/>
-              </w:rPr>
-              <w:t xml:space="preserve"> ratio)</w:t>
+              <w:t>Leaf narrowness (unitless ratio)</w:t>
             </w:r>
           </w:p>
         </w:tc>
@@ -19292,15 +18569,7 @@
         <w:spacing w:line="360" w:lineRule="auto"/>
       </w:pPr>
       <w:r>
-        <w:t xml:space="preserve">On the advice of </w:t>
-      </w:r>
-      <w:proofErr w:type="spellStart"/>
-      <w:r>
-        <w:t>Leps</w:t>
-      </w:r>
-      <w:proofErr w:type="spellEnd"/>
-      <w:r>
-        <w:t xml:space="preserve"> et al. (2006), we performed principal components analysis (PCA) (stats package, </w:t>
+        <w:t xml:space="preserve">On the advice of Leps et al. (2006), we performed principal components analysis (PCA) (stats package, </w:t>
       </w:r>
       <w:r>
         <w:fldChar w:fldCharType="begin" w:fldLock="1"/>
@@ -19336,20 +18605,7 @@
         <w:t xml:space="preserve"> </w:t>
       </w:r>
       <w:r>
-        <w:t xml:space="preserve">traits were distributed across multiple principal components (see Table </w:t>
-      </w:r>
-      <w:proofErr w:type="spellStart"/>
-      <w:r>
-        <w:t>Xa</w:t>
-      </w:r>
-      <w:proofErr w:type="gramStart"/>
-      <w:r>
-        <w:t>,b</w:t>
-      </w:r>
-      <w:proofErr w:type="spellEnd"/>
-      <w:proofErr w:type="gramEnd"/>
-      <w:r>
-        <w:t xml:space="preserve"> for loadings).</w:t>
+        <w:t>traits were distributed across multiple principal components (see Table Xa,b for loadings).</w:t>
       </w:r>
       <w:r>
         <w:t xml:space="preserve"> </w:t>
@@ -19399,21 +18655,8 @@
         <w:spacing w:line="360" w:lineRule="auto"/>
       </w:pPr>
       <w:r>
-        <w:t xml:space="preserve">Table </w:t>
-      </w:r>
-      <w:proofErr w:type="spellStart"/>
-      <w:r>
-        <w:t>Xa</w:t>
-      </w:r>
-      <w:proofErr w:type="spellEnd"/>
-      <w:r>
-        <w:t xml:space="preserve"> – </w:t>
-      </w:r>
-      <w:proofErr w:type="spellStart"/>
-      <w:r>
-        <w:t>traits.woody</w:t>
-      </w:r>
-      <w:proofErr w:type="spellEnd"/>
+        <w:t>Table Xa – traits.woody</w:t>
+      </w:r>
     </w:p>
     <w:p>
       <w:pPr>
@@ -19435,7 +18678,6 @@
         </w:rPr>
         <w:t xml:space="preserve">&gt; </w:t>
       </w:r>
-      <w:proofErr w:type="gramStart"/>
       <w:r>
         <w:rPr>
           <w:rStyle w:val="gewyw5ybmdb"/>
@@ -19443,28 +18685,7 @@
           <w:color w:val="0000FF"/>
           <w:shd w:val="clear" w:color="auto" w:fill="E1E2E5"/>
         </w:rPr>
-        <w:t>summary(</w:t>
-      </w:r>
-      <w:proofErr w:type="spellStart"/>
-      <w:proofErr w:type="gramEnd"/>
-      <w:r>
-        <w:rPr>
-          <w:rStyle w:val="gewyw5ybmdb"/>
-          <w:rFonts w:ascii="Lucida Console" w:eastAsia="MS Mincho" w:hAnsi="Lucida Console"/>
-          <w:color w:val="0000FF"/>
-          <w:shd w:val="clear" w:color="auto" w:fill="E1E2E5"/>
-        </w:rPr>
-        <w:t>traits.woody.PCA</w:t>
-      </w:r>
-      <w:proofErr w:type="spellEnd"/>
-      <w:r>
-        <w:rPr>
-          <w:rStyle w:val="gewyw5ybmdb"/>
-          <w:rFonts w:ascii="Lucida Console" w:eastAsia="MS Mincho" w:hAnsi="Lucida Console"/>
-          <w:color w:val="0000FF"/>
-          <w:shd w:val="clear" w:color="auto" w:fill="E1E2E5"/>
-        </w:rPr>
-        <w:t>)</w:t>
+        <w:t>summary(traits.woody.PCA)</w:t>
       </w:r>
     </w:p>
     <w:p>
@@ -19559,25 +18780,7 @@
           <w:color w:val="000000"/>
           <w:shd w:val="clear" w:color="auto" w:fill="E1E2E5"/>
         </w:rPr>
-        <w:t xml:space="preserve">Cumulative </w:t>
-      </w:r>
-      <w:proofErr w:type="gramStart"/>
-      <w:r>
-        <w:rPr>
-          <w:rFonts w:ascii="Lucida Console" w:hAnsi="Lucida Console"/>
-          <w:color w:val="000000"/>
-          <w:shd w:val="clear" w:color="auto" w:fill="E1E2E5"/>
-        </w:rPr>
-        <w:t>Proportion  0.3238</w:t>
-      </w:r>
-      <w:proofErr w:type="gramEnd"/>
-      <w:r>
-        <w:rPr>
-          <w:rFonts w:ascii="Lucida Console" w:hAnsi="Lucida Console"/>
-          <w:color w:val="000000"/>
-          <w:shd w:val="clear" w:color="auto" w:fill="E1E2E5"/>
-        </w:rPr>
-        <w:t xml:space="preserve"> 0.5240 0.7194 0.8619 0.9541 1.00000</w:t>
+        <w:t>Cumulative Proportion  0.3238 0.5240 0.7194 0.8619 0.9541 1.00000</w:t>
       </w:r>
     </w:p>
     <w:p>
@@ -19620,25 +18823,13 @@
           <w:shd w:val="clear" w:color="auto" w:fill="E1E2E5"/>
         </w:rPr>
       </w:pPr>
-      <w:proofErr w:type="spellStart"/>
-      <w:proofErr w:type="gramStart"/>
       <w:r>
         <w:rPr>
           <w:rFonts w:ascii="Lucida Console" w:hAnsi="Lucida Console"/>
           <w:color w:val="000000"/>
           <w:shd w:val="clear" w:color="auto" w:fill="E1E2E5"/>
         </w:rPr>
-        <w:t>maxheight</w:t>
-      </w:r>
-      <w:proofErr w:type="spellEnd"/>
-      <w:proofErr w:type="gramEnd"/>
-      <w:r>
-        <w:rPr>
-          <w:rFonts w:ascii="Lucida Console" w:hAnsi="Lucida Console"/>
-          <w:color w:val="000000"/>
-          <w:shd w:val="clear" w:color="auto" w:fill="E1E2E5"/>
-        </w:rPr>
-        <w:t xml:space="preserve">           0.3573963 -0.1987059 -0.66583256 -0.11435121  0.5016529 -0.353155880</w:t>
+        <w:t>maxheight           0.3573963 -0.1987059 -0.66583256 -0.11435121  0.5016529 -0.353155880</w:t>
       </w:r>
     </w:p>
     <w:p>
@@ -19651,25 +18842,13 @@
           <w:shd w:val="clear" w:color="auto" w:fill="E1E2E5"/>
         </w:rPr>
       </w:pPr>
-      <w:proofErr w:type="spellStart"/>
-      <w:proofErr w:type="gramStart"/>
       <w:r>
         <w:rPr>
           <w:rFonts w:ascii="Lucida Console" w:hAnsi="Lucida Console"/>
           <w:color w:val="000000"/>
           <w:shd w:val="clear" w:color="auto" w:fill="E1E2E5"/>
         </w:rPr>
-        <w:t>seedmass</w:t>
-      </w:r>
-      <w:proofErr w:type="spellEnd"/>
-      <w:proofErr w:type="gramEnd"/>
-      <w:r>
-        <w:rPr>
-          <w:rFonts w:ascii="Lucida Console" w:hAnsi="Lucida Console"/>
-          <w:color w:val="000000"/>
-          <w:shd w:val="clear" w:color="auto" w:fill="E1E2E5"/>
-        </w:rPr>
-        <w:t xml:space="preserve">           -0.1798937  0.3943905 -0.69938677  0.06524450 -0.5545229  0.105830448</w:t>
+        <w:t>seedmass           -0.1798937  0.3943905 -0.69938677  0.06524450 -0.5545229  0.105830448</w:t>
       </w:r>
     </w:p>
     <w:p>
@@ -19688,25 +18867,7 @@
           <w:color w:val="000000"/>
           <w:shd w:val="clear" w:color="auto" w:fill="E1E2E5"/>
         </w:rPr>
-        <w:t>SLA                -0.6371510 -</w:t>
-      </w:r>
-      <w:proofErr w:type="gramStart"/>
-      <w:r>
-        <w:rPr>
-          <w:rFonts w:ascii="Lucida Console" w:hAnsi="Lucida Console"/>
-          <w:color w:val="000000"/>
-          <w:shd w:val="clear" w:color="auto" w:fill="E1E2E5"/>
-        </w:rPr>
-        <w:t>0.2168621  0.02160485</w:t>
-      </w:r>
-      <w:proofErr w:type="gramEnd"/>
-      <w:r>
-        <w:rPr>
-          <w:rFonts w:ascii="Lucida Console" w:hAnsi="Lucida Console"/>
-          <w:color w:val="000000"/>
-          <w:shd w:val="clear" w:color="auto" w:fill="E1E2E5"/>
-        </w:rPr>
-        <w:t xml:space="preserve">  0.02968953 -0.1106811 -0.730349857</w:t>
+        <w:t>SLA                -0.6371510 -0.2168621  0.02160485  0.02968953 -0.1106811 -0.730349857</w:t>
       </w:r>
     </w:p>
     <w:p>
@@ -19719,41 +18880,13 @@
           <w:shd w:val="clear" w:color="auto" w:fill="E1E2E5"/>
         </w:rPr>
       </w:pPr>
-      <w:proofErr w:type="spellStart"/>
       <w:r>
         <w:rPr>
           <w:rFonts w:ascii="Lucida Console" w:hAnsi="Lucida Console"/>
           <w:color w:val="000000"/>
           <w:shd w:val="clear" w:color="auto" w:fill="E1E2E5"/>
         </w:rPr>
-        <w:t>flowering.period</w:t>
-      </w:r>
-      <w:proofErr w:type="spellEnd"/>
-      <w:r>
-        <w:rPr>
-          <w:rFonts w:ascii="Lucida Console" w:hAnsi="Lucida Console"/>
-          <w:color w:val="000000"/>
-          <w:shd w:val="clear" w:color="auto" w:fill="E1E2E5"/>
-        </w:rPr>
-        <w:t xml:space="preserve">   -</w:t>
-      </w:r>
-      <w:proofErr w:type="gramStart"/>
-      <w:r>
-        <w:rPr>
-          <w:rFonts w:ascii="Lucida Console" w:hAnsi="Lucida Console"/>
-          <w:color w:val="000000"/>
-          <w:shd w:val="clear" w:color="auto" w:fill="E1E2E5"/>
-        </w:rPr>
-        <w:t>0.2621872  0.5266711</w:t>
-      </w:r>
-      <w:proofErr w:type="gramEnd"/>
-      <w:r>
-        <w:rPr>
-          <w:rFonts w:ascii="Lucida Console" w:hAnsi="Lucida Console"/>
-          <w:color w:val="000000"/>
-          <w:shd w:val="clear" w:color="auto" w:fill="E1E2E5"/>
-        </w:rPr>
-        <w:t xml:space="preserve">  0.05707758 -0.74907001  0.2991799 -0.001755496</w:t>
+        <w:t>flowering.period   -0.2621872  0.5266711  0.05707758 -0.74907001  0.2991799 -0.001755496</w:t>
       </w:r>
     </w:p>
     <w:p>
@@ -19766,33 +18899,13 @@
           <w:shd w:val="clear" w:color="auto" w:fill="E1E2E5"/>
         </w:rPr>
       </w:pPr>
-      <w:proofErr w:type="spellStart"/>
-      <w:proofErr w:type="gramStart"/>
       <w:r>
         <w:rPr>
           <w:rFonts w:ascii="Lucida Console" w:hAnsi="Lucida Console"/>
           <w:color w:val="000000"/>
           <w:shd w:val="clear" w:color="auto" w:fill="E1E2E5"/>
         </w:rPr>
-        <w:t>length.width.ratio</w:t>
-      </w:r>
-      <w:proofErr w:type="spellEnd"/>
-      <w:r>
-        <w:rPr>
-          <w:rFonts w:ascii="Lucida Console" w:hAnsi="Lucida Console"/>
-          <w:color w:val="000000"/>
-          <w:shd w:val="clear" w:color="auto" w:fill="E1E2E5"/>
-        </w:rPr>
-        <w:t xml:space="preserve">  0.5314203</w:t>
-      </w:r>
-      <w:proofErr w:type="gramEnd"/>
-      <w:r>
-        <w:rPr>
-          <w:rFonts w:ascii="Lucida Console" w:hAnsi="Lucida Console"/>
-          <w:color w:val="000000"/>
-          <w:shd w:val="clear" w:color="auto" w:fill="E1E2E5"/>
-        </w:rPr>
-        <w:t xml:space="preserve"> -0.1041159  0.15870620 -0.47444131 -0.5712787 -0.360708643</w:t>
+        <w:t>length.width.ratio  0.5314203 -0.1041159  0.15870620 -0.47444131 -0.5712787 -0.360708643</w:t>
       </w:r>
     </w:p>
     <w:p>
@@ -19811,25 +18924,7 @@
           <w:color w:val="000000"/>
           <w:shd w:val="clear" w:color="auto" w:fill="E1E2E5"/>
         </w:rPr>
-        <w:t xml:space="preserve">WD                  </w:t>
-      </w:r>
-      <w:proofErr w:type="gramStart"/>
-      <w:r>
-        <w:rPr>
-          <w:rFonts w:ascii="Lucida Console" w:hAnsi="Lucida Console"/>
-          <w:color w:val="000000"/>
-          <w:shd w:val="clear" w:color="auto" w:fill="E1E2E5"/>
-        </w:rPr>
-        <w:t>0.2877415  0.6853615</w:t>
-      </w:r>
-      <w:proofErr w:type="gramEnd"/>
-      <w:r>
-        <w:rPr>
-          <w:rFonts w:ascii="Lucida Console" w:hAnsi="Lucida Console"/>
-          <w:color w:val="000000"/>
-          <w:shd w:val="clear" w:color="auto" w:fill="E1E2E5"/>
-        </w:rPr>
-        <w:t xml:space="preserve">  0.19650159  0.44224998  0.1128292 -0.447834925</w:t>
+        <w:t>WD                  0.2877415  0.6853615  0.19650159  0.44224998  0.1128292 -0.447834925</w:t>
       </w:r>
     </w:p>
     <w:p>
@@ -19859,21 +18954,8 @@
         <w:spacing w:line="360" w:lineRule="auto"/>
       </w:pPr>
       <w:r>
-        <w:t xml:space="preserve">Table </w:t>
-      </w:r>
-      <w:proofErr w:type="spellStart"/>
-      <w:r>
-        <w:t>Xb</w:t>
-      </w:r>
-      <w:proofErr w:type="spellEnd"/>
-      <w:r>
-        <w:t xml:space="preserve"> – </w:t>
-      </w:r>
-      <w:proofErr w:type="spellStart"/>
-      <w:r>
-        <w:t>traits.naomit</w:t>
-      </w:r>
-      <w:proofErr w:type="spellEnd"/>
+        <w:t>Table Xb – traits.naomit</w:t>
+      </w:r>
     </w:p>
     <w:p>
       <w:pPr>
@@ -19895,7 +18977,6 @@
         </w:rPr>
         <w:t xml:space="preserve">&gt; </w:t>
       </w:r>
-      <w:proofErr w:type="gramStart"/>
       <w:r>
         <w:rPr>
           <w:rStyle w:val="gewyw5ybmdb"/>
@@ -19903,28 +18984,7 @@
           <w:color w:val="0000FF"/>
           <w:shd w:val="clear" w:color="auto" w:fill="E1E2E5"/>
         </w:rPr>
-        <w:t>summary(</w:t>
-      </w:r>
-      <w:proofErr w:type="spellStart"/>
-      <w:proofErr w:type="gramEnd"/>
-      <w:r>
-        <w:rPr>
-          <w:rStyle w:val="gewyw5ybmdb"/>
-          <w:rFonts w:ascii="Lucida Console" w:eastAsia="MS Mincho" w:hAnsi="Lucida Console"/>
-          <w:color w:val="0000FF"/>
-          <w:shd w:val="clear" w:color="auto" w:fill="E1E2E5"/>
-        </w:rPr>
-        <w:t>traits.minimal.PCA</w:t>
-      </w:r>
-      <w:proofErr w:type="spellEnd"/>
-      <w:r>
-        <w:rPr>
-          <w:rStyle w:val="gewyw5ybmdb"/>
-          <w:rFonts w:ascii="Lucida Console" w:eastAsia="MS Mincho" w:hAnsi="Lucida Console"/>
-          <w:color w:val="0000FF"/>
-          <w:shd w:val="clear" w:color="auto" w:fill="E1E2E5"/>
-        </w:rPr>
-        <w:t>)</w:t>
+        <w:t>summary(traits.minimal.PCA)</w:t>
       </w:r>
     </w:p>
     <w:p>
@@ -20019,25 +19079,7 @@
           <w:color w:val="000000"/>
           <w:shd w:val="clear" w:color="auto" w:fill="E1E2E5"/>
         </w:rPr>
-        <w:t xml:space="preserve">Cumulative </w:t>
-      </w:r>
-      <w:proofErr w:type="gramStart"/>
-      <w:r>
-        <w:rPr>
-          <w:rFonts w:ascii="Lucida Console" w:hAnsi="Lucida Console"/>
-          <w:color w:val="000000"/>
-          <w:shd w:val="clear" w:color="auto" w:fill="E1E2E5"/>
-        </w:rPr>
-        <w:t>Proportion  0.5012</w:t>
-      </w:r>
-      <w:proofErr w:type="gramEnd"/>
-      <w:r>
-        <w:rPr>
-          <w:rFonts w:ascii="Lucida Console" w:hAnsi="Lucida Console"/>
-          <w:color w:val="000000"/>
-          <w:shd w:val="clear" w:color="auto" w:fill="E1E2E5"/>
-        </w:rPr>
-        <w:t xml:space="preserve"> 0.7520 0.9253 1.00000</w:t>
+        <w:t>Cumulative Proportion  0.5012 0.7520 0.9253 1.00000</w:t>
       </w:r>
     </w:p>
     <w:p>
@@ -20080,25 +19122,13 @@
           <w:shd w:val="clear" w:color="auto" w:fill="E1E2E5"/>
         </w:rPr>
       </w:pPr>
-      <w:proofErr w:type="spellStart"/>
-      <w:proofErr w:type="gramStart"/>
       <w:r>
         <w:rPr>
           <w:rFonts w:ascii="Lucida Console" w:hAnsi="Lucida Console"/>
           <w:color w:val="000000"/>
           <w:shd w:val="clear" w:color="auto" w:fill="E1E2E5"/>
         </w:rPr>
-        <w:t>maxheight</w:t>
-      </w:r>
-      <w:proofErr w:type="spellEnd"/>
-      <w:proofErr w:type="gramEnd"/>
-      <w:r>
-        <w:rPr>
-          <w:rFonts w:ascii="Lucida Console" w:hAnsi="Lucida Console"/>
-          <w:color w:val="000000"/>
-          <w:shd w:val="clear" w:color="auto" w:fill="E1E2E5"/>
-        </w:rPr>
-        <w:t xml:space="preserve">        -0.6320275 0.07961338 -0.1966850  0.74533073</w:t>
+        <w:t>maxheight        -0.6320275 0.07961338 -0.1966850  0.74533073</w:t>
       </w:r>
     </w:p>
     <w:p>
@@ -20111,25 +19141,13 @@
           <w:shd w:val="clear" w:color="auto" w:fill="E1E2E5"/>
         </w:rPr>
       </w:pPr>
-      <w:proofErr w:type="spellStart"/>
-      <w:proofErr w:type="gramStart"/>
       <w:r>
         <w:rPr>
           <w:rFonts w:ascii="Lucida Console" w:hAnsi="Lucida Console"/>
           <w:color w:val="000000"/>
           <w:shd w:val="clear" w:color="auto" w:fill="E1E2E5"/>
         </w:rPr>
-        <w:t>seedmass</w:t>
-      </w:r>
-      <w:proofErr w:type="spellEnd"/>
-      <w:proofErr w:type="gramEnd"/>
-      <w:r>
-        <w:rPr>
-          <w:rFonts w:ascii="Lucida Console" w:hAnsi="Lucida Console"/>
-          <w:color w:val="000000"/>
-          <w:shd w:val="clear" w:color="auto" w:fill="E1E2E5"/>
-        </w:rPr>
-        <w:t xml:space="preserve">         -0.2943732 0.83071568  0.4131076 -0.22934247</w:t>
+        <w:t>seedmass         -0.2943732 0.83071568  0.4131076 -0.22934247</w:t>
       </w:r>
     </w:p>
     <w:p>
@@ -20149,25 +19167,7 @@
           <w:shd w:val="clear" w:color="auto" w:fill="E1E2E5"/>
         </w:rPr>
         <w:lastRenderedPageBreak/>
-        <w:t xml:space="preserve">SLA               0.5873879 </w:t>
-      </w:r>
-      <w:proofErr w:type="gramStart"/>
-      <w:r>
-        <w:rPr>
-          <w:rFonts w:ascii="Lucida Console" w:hAnsi="Lucida Console"/>
-          <w:color w:val="000000"/>
-          <w:shd w:val="clear" w:color="auto" w:fill="E1E2E5"/>
-        </w:rPr>
-        <w:t>0.12689057  0.5066191</w:t>
-      </w:r>
-      <w:proofErr w:type="gramEnd"/>
-      <w:r>
-        <w:rPr>
-          <w:rFonts w:ascii="Lucida Console" w:hAnsi="Lucida Console"/>
-          <w:color w:val="000000"/>
-          <w:shd w:val="clear" w:color="auto" w:fill="E1E2E5"/>
-        </w:rPr>
-        <w:t xml:space="preserve">  0.61823234</w:t>
+        <w:t>SLA               0.5873879 0.12689057  0.5066191  0.61823234</w:t>
       </w:r>
     </w:p>
     <w:p>
@@ -20180,33 +19180,13 @@
           <w:shd w:val="clear" w:color="auto" w:fill="E1E2E5"/>
         </w:rPr>
       </w:pPr>
-      <w:proofErr w:type="spellStart"/>
-      <w:proofErr w:type="gramStart"/>
       <w:r>
         <w:rPr>
           <w:rFonts w:ascii="Lucida Console" w:hAnsi="Lucida Console"/>
           <w:color w:val="000000"/>
           <w:shd w:val="clear" w:color="auto" w:fill="E1E2E5"/>
         </w:rPr>
-        <w:t>flowering.period</w:t>
-      </w:r>
-      <w:proofErr w:type="spellEnd"/>
-      <w:r>
-        <w:rPr>
-          <w:rFonts w:ascii="Lucida Console" w:hAnsi="Lucida Console"/>
-          <w:color w:val="000000"/>
-          <w:shd w:val="clear" w:color="auto" w:fill="E1E2E5"/>
-        </w:rPr>
-        <w:t xml:space="preserve">  0.4109270</w:t>
-      </w:r>
-      <w:proofErr w:type="gramEnd"/>
-      <w:r>
-        <w:rPr>
-          <w:rFonts w:ascii="Lucida Console" w:hAnsi="Lucida Console"/>
-          <w:color w:val="000000"/>
-          <w:shd w:val="clear" w:color="auto" w:fill="E1E2E5"/>
-        </w:rPr>
-        <w:t xml:space="preserve"> 0.53616411 -0.7307490  0.09835091</w:t>
+        <w:t>flowering.period  0.4109270 0.53616411 -0.7307490  0.09835091</w:t>
       </w:r>
     </w:p>
     <w:p>
@@ -20224,35 +19204,17 @@
       <w:r>
         <w:t xml:space="preserve"> the </w:t>
       </w:r>
-      <w:proofErr w:type="spellStart"/>
       <w:r>
         <w:rPr>
           <w:i/>
         </w:rPr>
         <w:t>dbFD</w:t>
       </w:r>
-      <w:proofErr w:type="spellEnd"/>
       <w:r>
         <w:t xml:space="preserve"> function from</w:t>
       </w:r>
       <w:r>
-        <w:t xml:space="preserve"> the FD package (</w:t>
-      </w:r>
-      <w:proofErr w:type="spellStart"/>
-      <w:r>
-        <w:t>Laliberte</w:t>
-      </w:r>
-      <w:proofErr w:type="spellEnd"/>
-      <w:r>
-        <w:t xml:space="preserve"> &amp; Legendre 2010) to calculate functional dispersion (</w:t>
-      </w:r>
-      <w:proofErr w:type="spellStart"/>
-      <w:r>
-        <w:t>FDis</w:t>
-      </w:r>
-      <w:proofErr w:type="spellEnd"/>
-      <w:r>
-        <w:t>)</w:t>
+        <w:t xml:space="preserve"> the FD package (Laliberte &amp; Legendre 2010) to calculate functional dispersion (FDis)</w:t>
       </w:r>
       <w:r>
         <w:t>.</w:t>
@@ -20269,65 +19231,50 @@
       <w:r>
         <w:t xml:space="preserve"> </w:t>
       </w:r>
-      <w:proofErr w:type="spellStart"/>
       <w:r>
         <w:rPr>
           <w:i/>
         </w:rPr>
         <w:t>dbFD</w:t>
       </w:r>
-      <w:proofErr w:type="spellEnd"/>
+      <w:r>
+        <w:t xml:space="preserve"> used</w:t>
+      </w:r>
+      <w:r>
+        <w:t>s</w:t>
+      </w:r>
+      <w:r>
+        <w:t xml:space="preserve"> Gower’s method (1971) to generate the dissimilarity matrix</w:t>
+      </w:r>
+      <w:r>
+        <w:t>, which</w:t>
+      </w:r>
       <w:r>
         <w:t xml:space="preserve"> </w:t>
       </w:r>
-      <w:proofErr w:type="spellStart"/>
-      <w:r>
-        <w:t>used</w:t>
+      <w:r>
+        <w:t xml:space="preserve">can account for missing values, and automatically </w:t>
+      </w:r>
+      <w:r>
+        <w:t>standardise</w:t>
       </w:r>
       <w:r>
         <w:t>s</w:t>
       </w:r>
-      <w:proofErr w:type="spellEnd"/>
-      <w:r>
-        <w:t xml:space="preserve"> Gower’s method (1971) to generate the dissimilarity matrix</w:t>
-      </w:r>
-      <w:r>
-        <w:t>, which</w:t>
-      </w:r>
       <w:r>
         <w:t xml:space="preserve"> </w:t>
       </w:r>
       <w:r>
-        <w:t xml:space="preserve">can account for missing values, and automatically </w:t>
-      </w:r>
-      <w:r>
-        <w:t>standardise</w:t>
-      </w:r>
-      <w:r>
-        <w:t>s</w:t>
-      </w:r>
-      <w:r>
-        <w:t xml:space="preserve"> </w:t>
-      </w:r>
-      <w:r>
         <w:t xml:space="preserve">traits </w:t>
       </w:r>
       <w:r>
-        <w:t xml:space="preserve">by their ranges; </w:t>
-      </w:r>
-      <w:proofErr w:type="spellStart"/>
-      <w:r>
-        <w:t>C</w:t>
+        <w:t>by their ranges; C</w:t>
       </w:r>
       <w:r>
         <w:t>ailliez</w:t>
       </w:r>
       <w:r>
-        <w:t>’s</w:t>
-      </w:r>
-      <w:proofErr w:type="spellEnd"/>
-      <w:r>
-        <w:t xml:space="preserve"> correction was applied to the matrix. </w:t>
+        <w:t xml:space="preserve">’s correction was applied to the matrix. </w:t>
       </w:r>
     </w:p>
     <w:p>
@@ -20367,11 +19314,9 @@
       <w:r>
         <w:t xml:space="preserve">Ordinary least-squares regression models were generated for selected metrics to determine relationships between hydrological gradients and </w:t>
       </w:r>
-      <w:proofErr w:type="spellStart"/>
       <w:r>
         <w:t>FDis</w:t>
       </w:r>
-      <w:proofErr w:type="spellEnd"/>
       <w:r>
         <w:t>. To reduce the occurrence of Type 1 statistical error, we adjusted the resulti</w:t>
       </w:r>
@@ -20382,32 +19327,64 @@
         <w:t>the</w:t>
       </w:r>
       <w:r>
+        <w:t xml:space="preserve"> two step</w:t>
+      </w:r>
+      <w:r>
+        <w:t xml:space="preserve"> Benjamini - </w:t>
+      </w:r>
+      <w:r>
+        <w:t xml:space="preserve">Hochberg </w:t>
+      </w:r>
+      <w:r>
+        <w:t xml:space="preserve">(BH) </w:t>
+      </w:r>
+      <w:r>
+        <w:t>procedure</w:t>
+      </w:r>
+      <w:r>
         <w:t xml:space="preserve"> </w:t>
       </w:r>
-      <w:proofErr w:type="spellStart"/>
-      <w:r>
-        <w:t>two step</w:t>
-      </w:r>
-      <w:proofErr w:type="spellEnd"/>
+      <w:r>
+        <w:fldChar w:fldCharType="begin" w:fldLock="1"/>
+      </w:r>
+      <w:r>
+        <w:instrText>ADDIN CSL_CITATION { "citationItems" : [ { "id" : "ITEM-1", "itemData" : { "author" : [ { "dropping-particle" : "", "family" : "Benjamini", "given" : "Y", "non-dropping-particle" : "", "parse-names" : false, "suffix" : "" }, { "dropping-particle" : "", "family" : "Krieger", "given" : "AM", "non-dropping-particle" : "", "parse-names" : false, "suffix" : "" }, { "dropping-particle" : "", "family" : "Yekutieli", "given" : "Daniel", "non-dropping-particle" : "", "parse-names" : false, "suffix" : "" } ], "container-title" : "Biometrika", "id" : "ITEM-1", "issue" : "3", "issued" : { "date-parts" : [ [ "2006" ] ] }, "page" : "491-507", "title" : "Adaptive linear step-up procedures that control the false discovery rate", "type" : "article-journal", "volume" : "93" }, "uris" : [ "http://www.mendeley.com/documents/?uuid=4f87e4c4-c048-4411-9fe2-e3f3dd0ebc6f" ] } ], "mendeley" : { "previouslyFormattedCitation" : "(Benjamini, Krieger, &amp; Yekutieli, 2006)" }, "properties" : { "noteIndex" : 0 }, "schema" : "https://github.com/citation-style-language/schema/raw/master/csl-citation.json" }</w:instrText>
+      </w:r>
+      <w:r>
+        <w:fldChar w:fldCharType="separate"/>
+      </w:r>
+      <w:r>
+        <w:rPr>
+          <w:noProof/>
+        </w:rPr>
+        <w:t>(Benjamini, Krieger, &amp; Yekutieli, 2006)</w:t>
+      </w:r>
+      <w:r>
+        <w:fldChar w:fldCharType="end"/>
+      </w:r>
+      <w:r>
+        <w:t xml:space="preserve"> for controlling </w:t>
+      </w:r>
+      <w:r>
+        <w:t>the false discovery rate (</w:t>
+      </w:r>
+      <w:r>
+        <w:rPr>
+          <w:i/>
+        </w:rPr>
+        <w:t>mt.rawp2adjp</w:t>
+      </w:r>
       <w:r>
         <w:t xml:space="preserve"> </w:t>
       </w:r>
-      <w:proofErr w:type="spellStart"/>
-      <w:r>
-        <w:t>Benjamini</w:t>
-      </w:r>
-      <w:proofErr w:type="spellEnd"/>
-      <w:r>
-        <w:t xml:space="preserve"> - </w:t>
-      </w:r>
-      <w:r>
-        <w:t xml:space="preserve">Hochberg </w:t>
-      </w:r>
-      <w:r>
-        <w:t xml:space="preserve">(BH) </w:t>
-      </w:r>
-      <w:r>
-        <w:t>procedure</w:t>
+      <w:r>
+        <w:t>function in multtest</w:t>
+      </w:r>
+      <w:r>
+        <w:t xml:space="preserve"> package</w:t>
+      </w:r>
+      <w:r>
+        <w:t>)</w:t>
       </w:r>
       <w:r>
         <w:t xml:space="preserve"> </w:t>
@@ -20416,7 +19393,7 @@
         <w:fldChar w:fldCharType="begin" w:fldLock="1"/>
       </w:r>
       <w:r>
-        <w:instrText>ADDIN CSL_CITATION { "citationItems" : [ { "id" : "ITEM-1", "itemData" : { "author" : [ { "dropping-particle" : "", "family" : "Benjamini", "given" : "Y", "non-dropping-particle" : "", "parse-names" : false, "suffix" : "" }, { "dropping-particle" : "", "family" : "Krieger", "given" : "AM", "non-dropping-particle" : "", "parse-names" : false, "suffix" : "" }, { "dropping-particle" : "", "family" : "Yekutieli", "given" : "Daniel", "non-dropping-particle" : "", "parse-names" : false, "suffix" : "" } ], "container-title" : "Biometrika", "id" : "ITEM-1", "issue" : "3", "issued" : { "date-parts" : [ [ "2006" ] ] }, "page" : "491-507", "title" : "Adaptive linear step-up procedures that control the false discovery rate", "type" : "article-journal", "volume" : "93" }, "uris" : [ "http://www.mendeley.com/documents/?uuid=4f87e4c4-c048-4411-9fe2-e3f3dd0ebc6f" ] } ], "mendeley" : { "previouslyFormattedCitation" : "(Benjamini, Krieger, &amp; Yekutieli, 2006)" }, "properties" : { "noteIndex" : 0 }, "schema" : "https://github.com/citation-style-language/schema/raw/master/csl-citation.json" }</w:instrText>
+        <w:instrText>ADDIN CSL_CITATION { "citationItems" : [ { "id" : "ITEM-1", "itemData" : { "author" : [ { "dropping-particle" : "", "family" : "Pollard", "given" : "Katherine S", "non-dropping-particle" : "", "parse-names" : false, "suffix" : "" }, { "dropping-particle" : "", "family" : "Ge", "given" : "Yongchao", "non-dropping-particle" : "", "parse-names" : false, "suffix" : "" }, { "dropping-particle" : "", "family" : "Dudoit", "given" : "Sandrine", "non-dropping-particle" : "", "parse-names" : false, "suffix" : "" } ], "container-title" : "R package version", "id" : "ITEM-1", "issue" : "1", "issued" : { "date-parts" : [ [ "2008" ] ] }, "title" : "multtest: Resampling-based multiple hypothesis testing", "type" : "article-journal", "volume" : "1" }, "uris" : [ "http://www.mendeley.com/documents/?uuid=5b681c3b-72ec-4344-aaa3-5a48ad440fef" ] } ], "mendeley" : { "previouslyFormattedCitation" : "(Pollard, Ge, &amp; Dudoit, 2008)" }, "properties" : { "noteIndex" : 0 }, "schema" : "https://github.com/citation-style-language/schema/raw/master/csl-citation.json" }</w:instrText>
       </w:r>
       <w:r>
         <w:fldChar w:fldCharType="separate"/>
@@ -20425,48 +19402,37 @@
         <w:rPr>
           <w:noProof/>
         </w:rPr>
-        <w:t>(Benjamini, Krieger, &amp; Yekutieli, 2006)</w:t>
+        <w:t>(Pollard, Ge, &amp; Dudoit, 2008)</w:t>
       </w:r>
       <w:r>
         <w:fldChar w:fldCharType="end"/>
       </w:r>
       <w:r>
-        <w:t xml:space="preserve"> for controlling </w:t>
-      </w:r>
-      <w:r>
-        <w:t>the false discovery rate (</w:t>
-      </w:r>
-      <w:r>
-        <w:rPr>
-          <w:i/>
-        </w:rPr>
-        <w:t>mt.rawp2adjp</w:t>
+        <w:t>.</w:t>
       </w:r>
       <w:r>
         <w:t xml:space="preserve"> </w:t>
       </w:r>
       <w:r>
-        <w:t xml:space="preserve">function in </w:t>
-      </w:r>
-      <w:proofErr w:type="spellStart"/>
-      <w:r>
-        <w:t>multtest</w:t>
-      </w:r>
-      <w:proofErr w:type="spellEnd"/>
-      <w:r>
-        <w:t xml:space="preserve"> package</w:t>
-      </w:r>
-      <w:r>
-        <w:t>)</w:t>
-      </w:r>
-      <w:r>
-        <w:t xml:space="preserve"> </w:t>
+        <w:t>This two step</w:t>
+      </w:r>
+      <w:r>
+        <w:t xml:space="preserve"> BH </w:t>
+      </w:r>
+      <w:r>
+        <w:t>method</w:t>
+      </w:r>
+      <w:r>
+        <w:t xml:space="preserve"> has been shown to control the false discovery rate for positively dependent test statistics</w:t>
+      </w:r>
+      <w:r>
+        <w:t xml:space="preserve">, and provides a better estimate of the false discovery rate than the original BH algorithm </w:t>
       </w:r>
       <w:r>
         <w:fldChar w:fldCharType="begin" w:fldLock="1"/>
       </w:r>
       <w:r>
-        <w:instrText>ADDIN CSL_CITATION { "citationItems" : [ { "id" : "ITEM-1", "itemData" : { "author" : [ { "dropping-particle" : "", "family" : "Pollard", "given" : "Katherine S", "non-dropping-particle" : "", "parse-names" : false, "suffix" : "" }, { "dropping-particle" : "", "family" : "Ge", "given" : "Yongchao", "non-dropping-particle" : "", "parse-names" : false, "suffix" : "" }, { "dropping-particle" : "", "family" : "Dudoit", "given" : "Sandrine", "non-dropping-particle" : "", "parse-names" : false, "suffix" : "" } ], "container-title" : "R package version", "id" : "ITEM-1", "issue" : "1", "issued" : { "date-parts" : [ [ "2008" ] ] }, "title" : "multtest: Resampling-based multiple hypothesis testing", "type" : "article-journal", "volume" : "1" }, "uris" : [ "http://www.mendeley.com/documents/?uuid=5b681c3b-72ec-4344-aaa3-5a48ad440fef" ] } ], "mendeley" : { "previouslyFormattedCitation" : "(Pollard, Ge, &amp; Dudoit, 2008)" }, "properties" : { "noteIndex" : 0 }, "schema" : "https://github.com/citation-style-language/schema/raw/master/csl-citation.json" }</w:instrText>
+        <w:instrText>ADDIN CSL_CITATION { "citationItems" : [ { "id" : "ITEM-1", "itemData" : { "author" : [ { "dropping-particle" : "", "family" : "Benjamini", "given" : "Y", "non-dropping-particle" : "", "parse-names" : false, "suffix" : "" }, { "dropping-particle" : "", "family" : "Hochberg", "given" : "Y", "non-dropping-particle" : "", "parse-names" : false, "suffix" : "" } ], "container-title" : "Journal of the Royal Statistical Society. Series B (Methodological)", "id" : "ITEM-1", "issue" : "1", "issued" : { "date-parts" : [ [ "1995" ] ] }, "page" : "289-300", "title" : "Controlling the false discovery rate: a practical and powerful approach to multiple testing", "type" : "article-journal", "volume" : "57" }, "uris" : [ "http://www.mendeley.com/documents/?uuid=2a665ac0-b04f-4de7-9154-3ae34a298e71" ] } ], "mendeley" : { "previouslyFormattedCitation" : "(Benjamini &amp; Hochberg, 1995)" }, "properties" : { "noteIndex" : 0 }, "schema" : "https://github.com/citation-style-language/schema/raw/master/csl-citation.json" }</w:instrText>
       </w:r>
       <w:r>
         <w:fldChar w:fldCharType="separate"/>
@@ -20475,51 +19441,12 @@
         <w:rPr>
           <w:noProof/>
         </w:rPr>
-        <w:t>(Pollard, Ge, &amp; Dudoit, 2008)</w:t>
+        <w:t>(Benjamini &amp; Hochberg, 1995)</w:t>
       </w:r>
       <w:r>
         <w:fldChar w:fldCharType="end"/>
       </w:r>
       <w:r>
-        <w:t>.</w:t>
-      </w:r>
-      <w:r>
-        <w:t xml:space="preserve"> </w:t>
-      </w:r>
-      <w:r>
-        <w:t>This two step</w:t>
-      </w:r>
-      <w:r>
-        <w:t xml:space="preserve"> BH </w:t>
-      </w:r>
-      <w:r>
-        <w:t>method</w:t>
-      </w:r>
-      <w:r>
-        <w:t xml:space="preserve"> has been shown to control the false discovery rate for positively dependent test statistics</w:t>
-      </w:r>
-      <w:r>
-        <w:t xml:space="preserve">, and provides a better estimate of the false discovery rate than the original BH algorithm </w:t>
-      </w:r>
-      <w:r>
-        <w:fldChar w:fldCharType="begin" w:fldLock="1"/>
-      </w:r>
-      <w:r>
-        <w:instrText>ADDIN CSL_CITATION { "citationItems" : [ { "id" : "ITEM-1", "itemData" : { "author" : [ { "dropping-particle" : "", "family" : "Benjamini", "given" : "Y", "non-dropping-particle" : "", "parse-names" : false, "suffix" : "" }, { "dropping-particle" : "", "family" : "Hochberg", "given" : "Y", "non-dropping-particle" : "", "parse-names" : false, "suffix" : "" } ], "container-title" : "Journal of the Royal Statistical Society. Series B (Methodological)", "id" : "ITEM-1", "issue" : "1", "issued" : { "date-parts" : [ [ "1995" ] ] }, "page" : "289-300", "title" : "Controlling the false discovery rate: a practical and powerful approach to multiple testing", "type" : "article-journal", "volume" : "57" }, "uris" : [ "http://www.mendeley.com/documents/?uuid=2a665ac0-b04f-4de7-9154-3ae34a298e71" ] } ], "mendeley" : { "previouslyFormattedCitation" : "(Benjamini &amp; Hochberg, 1995)" }, "properties" : { "noteIndex" : 0 }, "schema" : "https://github.com/citation-style-language/schema/raw/master/csl-citation.json" }</w:instrText>
-      </w:r>
-      <w:r>
-        <w:fldChar w:fldCharType="separate"/>
-      </w:r>
-      <w:r>
-        <w:rPr>
-          <w:noProof/>
-        </w:rPr>
-        <w:t>(Benjamini &amp; Hochberg, 1995)</w:t>
-      </w:r>
-      <w:r>
-        <w:fldChar w:fldCharType="end"/>
-      </w:r>
-      <w:r>
         <w:t xml:space="preserve"> by a</w:t>
       </w:r>
       <w:r>
@@ -20534,26 +19461,16 @@
       <w:r>
         <w:t xml:space="preserve">. </w:t>
       </w:r>
-      <w:bookmarkStart w:id="8" w:name="_GoBack"/>
-      <w:bookmarkEnd w:id="8"/>
     </w:p>
     <w:p>
       <w:pPr>
         <w:spacing w:line="360" w:lineRule="auto"/>
       </w:pPr>
-      <w:proofErr w:type="spellStart"/>
       <w:r>
         <w:rPr>
           <w:highlight w:val="yellow"/>
         </w:rPr>
-        <w:t>FDis</w:t>
-      </w:r>
-      <w:proofErr w:type="spellEnd"/>
-      <w:r>
-        <w:rPr>
-          <w:highlight w:val="yellow"/>
-        </w:rPr>
-        <w:t xml:space="preserve"> was also compared with the global environmental variables latitude, elevation above sea level and catchment area to </w:t>
+        <w:t xml:space="preserve">FDis was also compared with the global environmental variables latitude, elevation above sea level and catchment area to </w:t>
       </w:r>
       <w:r>
         <w:rPr>
@@ -20621,15 +19538,7 @@
         <w:t>significant</w:t>
       </w:r>
       <w:r>
-        <w:t xml:space="preserve"> relationships with </w:t>
-      </w:r>
-      <w:proofErr w:type="spellStart"/>
-      <w:r>
-        <w:t>FDis</w:t>
-      </w:r>
-      <w:proofErr w:type="spellEnd"/>
-      <w:r>
-        <w:t xml:space="preserve">, although metrics which were rendered non-significant by BH adjustment were included. PCA over the selected metrics </w:t>
+        <w:t xml:space="preserve"> relationships with FDis, although metrics which were rendered non-significant by BH adjustment were included. PCA over the selected metrics </w:t>
       </w:r>
       <w:r>
         <w:t xml:space="preserve">identified one major </w:t>
@@ -20638,24 +19547,39 @@
         <w:t>and two minor</w:t>
       </w:r>
       <w:r>
-        <w:t xml:space="preserve"> axes of variation (PC1 - </w:t>
-      </w:r>
-      <w:r>
-        <w:t>72</w:t>
-      </w:r>
-      <w:r>
-        <w:t>.6</w:t>
+        <w:t xml:space="preserve"> axes of variation (PC1 </w:t>
+      </w:r>
+      <w:r>
+        <w:t>–</w:t>
       </w:r>
       <w:r>
         <w:t xml:space="preserve"> </w:t>
       </w:r>
-      <w:proofErr w:type="gramStart"/>
-      <w:r>
-        <w:t>% ,</w:t>
-      </w:r>
-      <w:proofErr w:type="gramEnd"/>
-      <w:r>
-        <w:t xml:space="preserve"> PC2 - 8.9 % and PC3 - 8.0 % of variance explained). For PC1 there was no clear differentiation in eigenvalues; the used metric with highest individual R</w:t>
+      <w:r>
+        <w:t>71.4</w:t>
+      </w:r>
+      <w:r>
+        <w:t xml:space="preserve"> </w:t>
+      </w:r>
+      <w:r>
+        <w:t>%</w:t>
+      </w:r>
+      <w:bookmarkStart w:id="8" w:name="_GoBack"/>
+      <w:bookmarkEnd w:id="8"/>
+      <w:r>
+        <w:t xml:space="preserve">, PC2 </w:t>
+      </w:r>
+      <w:r>
+        <w:t>–</w:t>
+      </w:r>
+      <w:r>
+        <w:t xml:space="preserve"> </w:t>
+      </w:r>
+      <w:r>
+        <w:t>9.0 % and PC3 - 8.3</w:t>
+      </w:r>
+      <w:r>
+        <w:t xml:space="preserve"> % of variance explained). For PC1 there was no clear differentiation in eigenvalues; the used metric with highest individual R</w:t>
       </w:r>
       <w:r>
         <w:rPr>
@@ -20664,31 +19588,7 @@
         <w:t>2</w:t>
       </w:r>
       <w:r>
-        <w:t xml:space="preserve"> value (</w:t>
-      </w:r>
-      <w:proofErr w:type="spellStart"/>
-      <w:r>
-        <w:t>CVAnnHSPeak</w:t>
-      </w:r>
-      <w:proofErr w:type="spellEnd"/>
-      <w:r>
-        <w:t xml:space="preserve">) was selected. PC2 identified </w:t>
-      </w:r>
-      <w:proofErr w:type="spellStart"/>
-      <w:r>
-        <w:t>MDFMDFSummer</w:t>
-      </w:r>
-      <w:proofErr w:type="spellEnd"/>
-      <w:r>
-        <w:t xml:space="preserve"> and PC3 identified </w:t>
-      </w:r>
-      <w:proofErr w:type="spellStart"/>
-      <w:r>
-        <w:t>CVAnnHSNum</w:t>
-      </w:r>
-      <w:proofErr w:type="spellEnd"/>
-      <w:r>
-        <w:t xml:space="preserve"> as further sources of variability.</w:t>
+        <w:t xml:space="preserve"> value (CVAnnHSPeak) was selected. PC2 identified MDFMDFSummer and PC3 identified CVAnnHSNum as further sources of variability.</w:t>
       </w:r>
       <w:r>
         <w:t xml:space="preserve"> Models were then built pertaining to all possible permutations of summation and interaction for these three metrics. </w:t>
@@ -20729,13 +19629,8 @@
       <w:r>
         <w:t xml:space="preserve">. </w:t>
       </w:r>
-      <w:proofErr w:type="spellStart"/>
-      <w:r>
-        <w:t>Multicollinearity</w:t>
-      </w:r>
-      <w:proofErr w:type="spellEnd"/>
-      <w:r>
-        <w:t xml:space="preserve"> was tested for according to the </w:t>
+      <w:r>
+        <w:t xml:space="preserve">Multicollinearity was tested for according to the </w:t>
       </w:r>
       <w:r>
         <w:lastRenderedPageBreak/>
@@ -20763,7 +19658,7 @@
         <w:t>, and models were compared according t</w:t>
       </w:r>
       <w:r>
-        <w:t>he a second order</w:t>
+        <w:t>he second order</w:t>
       </w:r>
       <w:r>
         <w:t xml:space="preserve"> </w:t>
@@ -20771,13 +19666,8 @@
       <w:r>
         <w:t xml:space="preserve">of </w:t>
       </w:r>
-      <w:proofErr w:type="spellStart"/>
-      <w:r>
-        <w:t>Akaike’s</w:t>
-      </w:r>
-      <w:proofErr w:type="spellEnd"/>
-      <w:r>
-        <w:t xml:space="preserve"> Information Criterion </w:t>
+      <w:r>
+        <w:t xml:space="preserve">Akaike’s Information Criterion </w:t>
       </w:r>
       <w:r>
         <w:t xml:space="preserve">(AIC) </w:t>
@@ -20785,13 +19675,8 @@
       <w:r>
         <w:t>(</w:t>
       </w:r>
-      <w:proofErr w:type="spellStart"/>
-      <w:r>
-        <w:t>MuMIn</w:t>
-      </w:r>
-      <w:proofErr w:type="spellEnd"/>
-      <w:r>
-        <w:t xml:space="preserve"> package, </w:t>
+      <w:r>
+        <w:t xml:space="preserve">MuMIn package, </w:t>
       </w:r>
       <w:r>
         <w:fldChar w:fldCharType="begin" w:fldLock="1"/>
@@ -20939,15 +19824,7 @@
         <w:annotationRef/>
       </w:r>
       <w:r>
-        <w:t xml:space="preserve">Stole from </w:t>
-      </w:r>
-      <w:proofErr w:type="spellStart"/>
-      <w:r>
-        <w:t>cornelissen</w:t>
-      </w:r>
-      <w:proofErr w:type="spellEnd"/>
-      <w:r>
-        <w:t>, check pls.</w:t>
+        <w:t>Stole from cornelissen, check pls.</w:t>
       </w:r>
     </w:p>
   </w:comment>
@@ -21981,7 +20858,7 @@
 </file>
 
 <file path=customXml/itemProps1.xml><?xml version="1.0" encoding="utf-8"?>
-<ds:datastoreItem xmlns:ds="http://schemas.openxmlformats.org/officeDocument/2006/customXml" ds:itemID="{3215F732-6C69-48B5-B2CE-FED4B569EA82}">
+<ds:datastoreItem xmlns:ds="http://schemas.openxmlformats.org/officeDocument/2006/customXml" ds:itemID="{6018CCA1-10EF-4DDC-90AB-A94D21961B84}">
   <ds:schemaRefs>
     <ds:schemaRef ds:uri="http://schemas.openxmlformats.org/officeDocument/2006/bibliography"/>
   </ds:schemaRefs>

</xml_diff>